<commit_message>
Update Archivo 002: Se incorpora la caratula corregida
</commit_message>
<xml_diff>
--- a/MetodologiaDeSistemas1_TP-RepositorioGitHub.docx
+++ b/MetodologiaDeSistemas1_TP-RepositorioGitHub.docx
@@ -251,24 +251,6 @@
     </w:p>
     <w:p>
       <w:pPr>
-        <w:numPr>
-          <w:ilvl w:val="0"/>
-          <w:numId w:val="1"/>
-        </w:numPr>
-        <w:jc w:val="center"/>
-        <w:rPr>
-          <w:rFonts w:ascii="Calibri" w:hAnsi="Calibri" w:cs="Calibri"/>
-        </w:rPr>
-      </w:pPr>
-      <w:r>
-        <w:rPr>
-          <w:rFonts w:ascii="Calibri" w:hAnsi="Calibri" w:cs="Calibri"/>
-        </w:rPr>
-        <w:t xml:space="preserve">SANCHEZ MAURICIO </w:t>
-      </w:r>
-    </w:p>
-    <w:p>
-      <w:pPr>
         <w:jc w:val="center"/>
         <w:rPr>
           <w:rFonts w:ascii="Calibri" w:hAnsi="Calibri" w:cs="Calibri"/>
@@ -399,49 +381,7 @@
           <w:rFonts w:ascii="Calibri" w:hAnsi="Calibri" w:cs="Calibri"/>
           <w:lang w:val="es-AR"/>
         </w:rPr>
-        <w:t>Antes de comenzar l</w:t>
-      </w:r>
-      <w:r>
-        <w:rPr>
-          <w:rFonts w:ascii="Calibri" w:hAnsi="Calibri" w:cs="Calibri"/>
-          <w:lang w:val="es-AR"/>
-        </w:rPr>
-        <w:t xml:space="preserve">a </w:t>
-      </w:r>
-      <w:r>
-        <w:rPr>
-          <w:rFonts w:ascii="Calibri" w:hAnsi="Calibri" w:cs="Calibri"/>
-          <w:lang w:val="es-AR"/>
-        </w:rPr>
-        <w:t xml:space="preserve">demostración </w:t>
-      </w:r>
-      <w:r>
-        <w:rPr>
-          <w:rFonts w:ascii="Calibri" w:hAnsi="Calibri" w:cs="Calibri"/>
-          <w:lang w:val="es-AR"/>
-        </w:rPr>
-        <w:t>de la</w:t>
-      </w:r>
-      <w:r>
-        <w:rPr>
-          <w:rFonts w:ascii="Calibri" w:hAnsi="Calibri" w:cs="Calibri"/>
-          <w:lang w:val="es-AR"/>
-        </w:rPr>
-        <w:t>s</w:t>
-      </w:r>
-      <w:r>
-        <w:rPr>
-          <w:rFonts w:ascii="Calibri" w:hAnsi="Calibri" w:cs="Calibri"/>
-          <w:lang w:val="es-AR"/>
-        </w:rPr>
-        <w:t xml:space="preserve"> consigna</w:t>
-      </w:r>
-      <w:r>
-        <w:rPr>
-          <w:rFonts w:ascii="Calibri" w:hAnsi="Calibri" w:cs="Calibri"/>
-          <w:lang w:val="es-AR"/>
-        </w:rPr>
-        <w:t>s, es importante destacar lo siguiente:</w:t>
+        <w:t>Antes de comenzar la demostración de las consignas, es importante destacar lo siguiente:</w:t>
       </w:r>
     </w:p>
     <w:p>
@@ -546,14 +486,7 @@
           <w:rFonts w:ascii="Calibri" w:hAnsi="Calibri" w:cs="Calibri"/>
           <w:lang w:val="es-AR"/>
         </w:rPr>
-        <w:t xml:space="preserve">Las pruebas </w:t>
-      </w:r>
-      <w:r>
-        <w:rPr>
-          <w:rFonts w:ascii="Calibri" w:hAnsi="Calibri" w:cs="Calibri"/>
-          <w:lang w:val="es-AR"/>
-        </w:rPr>
-        <w:t>fueron en un entorno Windows.</w:t>
+        <w:t>Las pruebas fueron en un entorno Windows.</w:t>
       </w:r>
     </w:p>
     <w:p>
@@ -585,15 +518,38 @@
           <w:szCs w:val="28"/>
           <w:lang w:val="es-AR"/>
         </w:rPr>
-        <w:t>1. Crear un repositorio en GitHub con nombre alusivo a la materia (por ejemplo:</w:t>
-      </w:r>
-      <w:r>
-        <w:rPr>
-          <w:rFonts w:ascii="Calibri" w:hAnsi="Calibri" w:cs="Calibri"/>
-          <w:i/>
-          <w:iCs/>
-          <w:sz w:val="28"/>
-          <w:szCs w:val="28"/>
+        <w:t>1. Crear un repositorio en GitHub con nombre alusivo a la materia (por ejemplo: metodologias1).</w:t>
+      </w:r>
+      <w:r>
+        <w:rPr>
+          <w:rFonts w:ascii="Calibri" w:hAnsi="Calibri" w:cs="Calibri"/>
+          <w:i/>
+          <w:iCs/>
+          <w:sz w:val="28"/>
+          <w:szCs w:val="28"/>
+          <w:lang w:val="es-AR"/>
+        </w:rPr>
+        <w:br/>
+      </w:r>
+      <w:r>
+        <w:rPr>
+          <w:rFonts w:ascii="Calibri" w:hAnsi="Calibri" w:cs="Calibri"/>
+          <w:i/>
+          <w:iCs/>
+          <w:lang w:val="es-AR"/>
+        </w:rPr>
+        <w:br/>
+      </w:r>
+      <w:r>
+        <w:rPr>
+          <w:rFonts w:ascii="Calibri" w:hAnsi="Calibri" w:cs="Calibri"/>
+          <w:lang w:val="es-AR"/>
+        </w:rPr>
+        <w:t>En nuestro modelo, el repositorio</w:t>
+      </w:r>
+      <w:r>
+        <w:rPr>
+          <w:rFonts w:ascii="Calibri" w:hAnsi="Calibri" w:cs="Calibri"/>
           <w:lang w:val="es-AR"/>
         </w:rPr>
         <w:t xml:space="preserve"> </w:t>
@@ -601,51 +557,6 @@
       <w:r>
         <w:rPr>
           <w:rFonts w:ascii="Calibri" w:hAnsi="Calibri" w:cs="Calibri"/>
-          <w:i/>
-          <w:iCs/>
-          <w:sz w:val="28"/>
-          <w:szCs w:val="28"/>
-          <w:lang w:val="es-AR"/>
-        </w:rPr>
-        <w:t>metodologias1).</w:t>
-      </w:r>
-      <w:r>
-        <w:rPr>
-          <w:rFonts w:ascii="Calibri" w:hAnsi="Calibri" w:cs="Calibri"/>
-          <w:i/>
-          <w:iCs/>
-          <w:sz w:val="28"/>
-          <w:szCs w:val="28"/>
-          <w:lang w:val="es-AR"/>
-        </w:rPr>
-        <w:br/>
-      </w:r>
-      <w:r>
-        <w:rPr>
-          <w:rFonts w:ascii="Calibri" w:hAnsi="Calibri" w:cs="Calibri"/>
-          <w:i/>
-          <w:iCs/>
-          <w:lang w:val="es-AR"/>
-        </w:rPr>
-        <w:br/>
-      </w:r>
-      <w:r>
-        <w:rPr>
-          <w:rFonts w:ascii="Calibri" w:hAnsi="Calibri" w:cs="Calibri"/>
-          <w:lang w:val="es-AR"/>
-        </w:rPr>
-        <w:t>En nuestro modelo, el repositorio</w:t>
-      </w:r>
-      <w:r>
-        <w:rPr>
-          <w:rFonts w:ascii="Calibri" w:hAnsi="Calibri" w:cs="Calibri"/>
-          <w:lang w:val="es-AR"/>
-        </w:rPr>
-        <w:t xml:space="preserve"> </w:t>
-      </w:r>
-      <w:r>
-        <w:rPr>
-          <w:rFonts w:ascii="Calibri" w:hAnsi="Calibri" w:cs="Calibri"/>
           <w:lang w:val="es-AR"/>
         </w:rPr>
         <w:t xml:space="preserve">se identificará de la siguiente forma: </w:t>
@@ -739,9 +650,13 @@
           <w:szCs w:val="22"/>
           <w:lang w:val="es-AR"/>
         </w:rPr>
-        <w:t>#</w:t>
-      </w:r>
-      <w:r>
+        <w:t>#git config --global user.name "Ivan-Ocampo"</w:t>
+      </w:r>
+    </w:p>
+    <w:p>
+      <w:pPr>
+        <w:spacing w:after="0" w:line="240" w:lineRule="auto"/>
+        <w:jc w:val="both"/>
         <w:rPr>
           <w:rFonts w:ascii="Lucida Console" w:hAnsi="Lucida Console" w:cs="Calibri"/>
           <w:b/>
@@ -750,21 +665,20 @@
           <w:szCs w:val="22"/>
           <w:lang w:val="es-AR"/>
         </w:rPr>
-        <w:t xml:space="preserve">git </w:t>
-      </w:r>
-      <w:proofErr w:type="spellStart"/>
-      <w:r>
+      </w:pPr>
+    </w:p>
+    <w:p>
+      <w:pPr>
+        <w:spacing w:after="0" w:line="240" w:lineRule="auto"/>
+        <w:jc w:val="both"/>
         <w:rPr>
           <w:rFonts w:ascii="Lucida Console" w:hAnsi="Lucida Console" w:cs="Calibri"/>
           <w:b/>
           <w:bCs/>
           <w:sz w:val="22"/>
           <w:szCs w:val="22"/>
-          <w:lang w:val="es-AR"/>
-        </w:rPr>
-        <w:t>config</w:t>
-      </w:r>
-      <w:proofErr w:type="spellEnd"/>
+        </w:rPr>
+      </w:pPr>
       <w:r>
         <w:rPr>
           <w:rFonts w:ascii="Lucida Console" w:hAnsi="Lucida Console" w:cs="Calibri"/>
@@ -772,90 +686,8 @@
           <w:bCs/>
           <w:sz w:val="22"/>
           <w:szCs w:val="22"/>
-          <w:lang w:val="es-AR"/>
-        </w:rPr>
-        <w:t xml:space="preserve"> --global user.name "Ivan-Ocampo"</w:t>
-      </w:r>
-    </w:p>
-    <w:p>
-      <w:pPr>
-        <w:spacing w:after="0" w:line="240" w:lineRule="auto"/>
-        <w:jc w:val="both"/>
-        <w:rPr>
-          <w:rFonts w:ascii="Lucida Console" w:hAnsi="Lucida Console" w:cs="Calibri"/>
-          <w:b/>
-          <w:bCs/>
-          <w:sz w:val="22"/>
-          <w:szCs w:val="22"/>
-          <w:lang w:val="es-AR"/>
-        </w:rPr>
-      </w:pPr>
-    </w:p>
-    <w:p>
-      <w:pPr>
-        <w:spacing w:after="0" w:line="240" w:lineRule="auto"/>
-        <w:jc w:val="both"/>
-        <w:rPr>
-          <w:rFonts w:ascii="Lucida Console" w:hAnsi="Lucida Console" w:cs="Calibri"/>
-          <w:b/>
-          <w:bCs/>
-          <w:sz w:val="22"/>
-          <w:szCs w:val="22"/>
-        </w:rPr>
-      </w:pPr>
-      <w:r>
-        <w:rPr>
-          <w:rFonts w:ascii="Lucida Console" w:hAnsi="Lucida Console" w:cs="Calibri"/>
-          <w:b/>
-          <w:bCs/>
-          <w:sz w:val="22"/>
-          <w:szCs w:val="22"/>
-        </w:rPr>
-        <w:t>#</w:t>
-      </w:r>
-      <w:r>
-        <w:rPr>
-          <w:rFonts w:ascii="Lucida Console" w:hAnsi="Lucida Console" w:cs="Calibri"/>
-          <w:b/>
-          <w:bCs/>
-          <w:sz w:val="22"/>
-          <w:szCs w:val="22"/>
-        </w:rPr>
-        <w:t xml:space="preserve">git config --global </w:t>
-      </w:r>
-      <w:proofErr w:type="spellStart"/>
-      <w:proofErr w:type="gramStart"/>
-      <w:r>
-        <w:rPr>
-          <w:rFonts w:ascii="Lucida Console" w:hAnsi="Lucida Console" w:cs="Calibri"/>
-          <w:b/>
-          <w:bCs/>
-          <w:sz w:val="22"/>
-          <w:szCs w:val="22"/>
-        </w:rPr>
-        <w:t>user.email</w:t>
-      </w:r>
-      <w:proofErr w:type="spellEnd"/>
-      <w:proofErr w:type="gramEnd"/>
-      <w:r>
-        <w:rPr>
-          <w:rFonts w:ascii="Lucida Console" w:hAnsi="Lucida Console" w:cs="Calibri"/>
-          <w:b/>
-          <w:bCs/>
-          <w:sz w:val="22"/>
-          <w:szCs w:val="22"/>
-        </w:rPr>
-        <w:t xml:space="preserve"> </w:t>
-      </w:r>
-      <w:r>
-        <w:rPr>
-          <w:rFonts w:ascii="Lucida Console" w:hAnsi="Lucida Console" w:cs="Calibri"/>
-          <w:b/>
-          <w:bCs/>
-          <w:sz w:val="22"/>
-          <w:szCs w:val="22"/>
-        </w:rPr>
-        <w:t>“</w:t>
+        </w:rPr>
+        <w:t>#git config --global user.email “</w:t>
       </w:r>
       <w:hyperlink r:id="rId6" w:history="1">
         <w:r>
@@ -1140,31 +972,7 @@
           <w:lang w:val="es-AR"/>
         </w:rPr>
         <w:lastRenderedPageBreak/>
-        <w:t xml:space="preserve">4. Inicializar el repositorio local, realizar el primer </w:t>
-      </w:r>
-      <w:proofErr w:type="spellStart"/>
-      <w:r>
-        <w:rPr>
-          <w:rFonts w:ascii="Calibri" w:hAnsi="Calibri" w:cs="Calibri"/>
-          <w:i/>
-          <w:iCs/>
-          <w:sz w:val="28"/>
-          <w:szCs w:val="28"/>
-          <w:lang w:val="es-AR"/>
-        </w:rPr>
-        <w:t>commit</w:t>
-      </w:r>
-      <w:proofErr w:type="spellEnd"/>
-      <w:r>
-        <w:rPr>
-          <w:rFonts w:ascii="Calibri" w:hAnsi="Calibri" w:cs="Calibri"/>
-          <w:i/>
-          <w:iCs/>
-          <w:sz w:val="28"/>
-          <w:szCs w:val="28"/>
-          <w:lang w:val="es-AR"/>
-        </w:rPr>
-        <w:t xml:space="preserve"> y sincronizarlo con GitHub.</w:t>
+        <w:t>4. Inicializar el repositorio local, realizar el primer commit y sincronizarlo con GitHub.</w:t>
       </w:r>
     </w:p>
     <w:p>
@@ -1198,91 +1006,263 @@
           <w:sz w:val="22"/>
           <w:szCs w:val="22"/>
         </w:rPr>
+        <w:t>#git init</w:t>
+      </w:r>
+    </w:p>
+    <w:p>
+      <w:pPr>
+        <w:spacing w:after="0" w:line="240" w:lineRule="auto"/>
+        <w:jc w:val="both"/>
+        <w:rPr>
+          <w:rFonts w:ascii="Lucida Console" w:hAnsi="Lucida Console" w:cs="Calibri"/>
+          <w:color w:val="0070C0"/>
+          <w:sz w:val="22"/>
+          <w:szCs w:val="22"/>
+        </w:rPr>
+      </w:pPr>
+      <w:r>
+        <w:rPr>
+          <w:rFonts w:ascii="Lucida Console" w:hAnsi="Lucida Console" w:cs="Calibri"/>
+          <w:color w:val="0070C0"/>
+          <w:sz w:val="22"/>
+          <w:szCs w:val="22"/>
+        </w:rPr>
+        <w:t>Initialized empty Git repository in</w:t>
+      </w:r>
+    </w:p>
+    <w:p>
+      <w:pPr>
+        <w:spacing w:after="0" w:line="240" w:lineRule="auto"/>
+        <w:jc w:val="both"/>
+        <w:rPr>
+          <w:rFonts w:ascii="Lucida Console" w:hAnsi="Lucida Console" w:cs="Calibri"/>
+          <w:color w:val="0070C0"/>
+          <w:sz w:val="22"/>
+          <w:szCs w:val="22"/>
+        </w:rPr>
+      </w:pPr>
+      <w:r>
+        <w:rPr>
+          <w:rFonts w:ascii="Lucida Console" w:hAnsi="Lucida Console" w:cs="Calibri"/>
+          <w:color w:val="0070C0"/>
+          <w:sz w:val="22"/>
+          <w:szCs w:val="22"/>
+        </w:rPr>
+        <w:t>C:/Users/eocampo/Documents/TUP/MetodologiaDeSistemas_1/TUP_MS1_TPGitHub/.git/</w:t>
+      </w:r>
+    </w:p>
+    <w:p>
+      <w:pPr>
+        <w:spacing w:after="0" w:line="240" w:lineRule="auto"/>
+        <w:jc w:val="both"/>
+        <w:rPr>
+          <w:rFonts w:ascii="Lucida Console" w:hAnsi="Lucida Console" w:cs="Calibri"/>
+          <w:sz w:val="22"/>
+          <w:szCs w:val="22"/>
+        </w:rPr>
+      </w:pPr>
+    </w:p>
+    <w:p>
+      <w:pPr>
+        <w:spacing w:after="0" w:line="240" w:lineRule="auto"/>
+        <w:rPr>
+          <w:rFonts w:ascii="Lucida Console" w:hAnsi="Lucida Console"/>
+          <w:b/>
+          <w:bCs/>
+          <w:sz w:val="22"/>
+          <w:szCs w:val="22"/>
+        </w:rPr>
+      </w:pPr>
+    </w:p>
+    <w:p>
+      <w:pPr>
+        <w:spacing w:after="0" w:line="240" w:lineRule="auto"/>
+        <w:rPr>
+          <w:rFonts w:ascii="Lucida Console" w:hAnsi="Lucida Console"/>
+          <w:b/>
+          <w:bCs/>
+          <w:sz w:val="22"/>
+          <w:szCs w:val="22"/>
+        </w:rPr>
+      </w:pPr>
+      <w:r>
+        <w:rPr>
+          <w:rFonts w:ascii="Lucida Console" w:hAnsi="Lucida Console"/>
+          <w:b/>
+          <w:bCs/>
+          <w:sz w:val="22"/>
+          <w:szCs w:val="22"/>
+        </w:rPr>
+        <w:t>#git add saludo.py</w:t>
+      </w:r>
+    </w:p>
+    <w:p>
+      <w:pPr>
+        <w:spacing w:after="0" w:line="240" w:lineRule="auto"/>
+        <w:rPr>
+          <w:rFonts w:ascii="Lucida Console" w:hAnsi="Lucida Console"/>
+          <w:sz w:val="22"/>
+          <w:szCs w:val="22"/>
+        </w:rPr>
+      </w:pPr>
+    </w:p>
+    <w:p>
+      <w:pPr>
+        <w:spacing w:after="0" w:line="240" w:lineRule="auto"/>
+        <w:rPr>
+          <w:rFonts w:ascii="Lucida Console" w:hAnsi="Lucida Console"/>
+          <w:b/>
+          <w:bCs/>
+          <w:sz w:val="22"/>
+          <w:szCs w:val="22"/>
+        </w:rPr>
+      </w:pPr>
+      <w:r>
+        <w:rPr>
+          <w:rFonts w:ascii="Lucida Console" w:hAnsi="Lucida Console"/>
+          <w:b/>
+          <w:bCs/>
+          <w:sz w:val="22"/>
+          <w:szCs w:val="22"/>
+        </w:rPr>
         <w:t>#</w:t>
       </w:r>
       <w:r>
         <w:rPr>
-          <w:rFonts w:ascii="Lucida Console" w:hAnsi="Lucida Console" w:cs="Calibri"/>
-          <w:b/>
-          <w:bCs/>
-          <w:sz w:val="22"/>
-          <w:szCs w:val="22"/>
-        </w:rPr>
-        <w:t xml:space="preserve">git </w:t>
-      </w:r>
-      <w:proofErr w:type="spellStart"/>
-      <w:r>
-        <w:rPr>
-          <w:rFonts w:ascii="Lucida Console" w:hAnsi="Lucida Console" w:cs="Calibri"/>
-          <w:b/>
-          <w:bCs/>
-          <w:sz w:val="22"/>
-          <w:szCs w:val="22"/>
-        </w:rPr>
-        <w:t>init</w:t>
-      </w:r>
-      <w:proofErr w:type="spellEnd"/>
-    </w:p>
-    <w:p>
-      <w:pPr>
-        <w:spacing w:after="0" w:line="240" w:lineRule="auto"/>
-        <w:jc w:val="both"/>
-        <w:rPr>
-          <w:rFonts w:ascii="Lucida Console" w:hAnsi="Lucida Console" w:cs="Calibri"/>
-          <w:color w:val="0070C0"/>
-          <w:sz w:val="22"/>
-          <w:szCs w:val="22"/>
-        </w:rPr>
-      </w:pPr>
-      <w:r>
-        <w:rPr>
-          <w:rFonts w:ascii="Lucida Console" w:hAnsi="Lucida Console" w:cs="Calibri"/>
-          <w:color w:val="0070C0"/>
-          <w:sz w:val="22"/>
-          <w:szCs w:val="22"/>
-        </w:rPr>
-        <w:t>Initialized empty Git repository in</w:t>
-      </w:r>
-    </w:p>
-    <w:p>
-      <w:pPr>
-        <w:spacing w:after="0" w:line="240" w:lineRule="auto"/>
-        <w:jc w:val="both"/>
-        <w:rPr>
-          <w:rFonts w:ascii="Lucida Console" w:hAnsi="Lucida Console" w:cs="Calibri"/>
-          <w:color w:val="0070C0"/>
-          <w:sz w:val="22"/>
-          <w:szCs w:val="22"/>
-        </w:rPr>
-      </w:pPr>
-      <w:r>
-        <w:rPr>
-          <w:rFonts w:ascii="Lucida Console" w:hAnsi="Lucida Console" w:cs="Calibri"/>
-          <w:color w:val="0070C0"/>
-          <w:sz w:val="22"/>
-          <w:szCs w:val="22"/>
-        </w:rPr>
-        <w:t>C:/Users/eocampo/Documents/TUP/MetodologiaDeSistemas_1/TUP_MS1_TPGitHub/.git/</w:t>
-      </w:r>
-    </w:p>
-    <w:p>
-      <w:pPr>
-        <w:spacing w:after="0" w:line="240" w:lineRule="auto"/>
-        <w:jc w:val="both"/>
-        <w:rPr>
-          <w:rFonts w:ascii="Lucida Console" w:hAnsi="Lucida Console" w:cs="Calibri"/>
-          <w:sz w:val="22"/>
-          <w:szCs w:val="22"/>
-        </w:rPr>
-      </w:pPr>
-    </w:p>
-    <w:p>
-      <w:pPr>
-        <w:spacing w:after="0" w:line="240" w:lineRule="auto"/>
-        <w:rPr>
-          <w:rFonts w:ascii="Lucida Console" w:hAnsi="Lucida Console"/>
-          <w:b/>
-          <w:bCs/>
+          <w:rFonts w:ascii="Lucida Console" w:hAnsi="Lucida Console"/>
+          <w:b/>
+          <w:bCs/>
+          <w:sz w:val="22"/>
+          <w:szCs w:val="22"/>
+        </w:rPr>
+        <w:t>git status</w:t>
+      </w:r>
+    </w:p>
+    <w:p>
+      <w:pPr>
+        <w:spacing w:after="0" w:line="240" w:lineRule="auto"/>
+        <w:rPr>
+          <w:rFonts w:ascii="Lucida Console" w:hAnsi="Lucida Console"/>
+          <w:color w:val="0070C0"/>
+          <w:sz w:val="22"/>
+          <w:szCs w:val="22"/>
+        </w:rPr>
+      </w:pPr>
+      <w:r>
+        <w:rPr>
+          <w:rFonts w:ascii="Lucida Console" w:hAnsi="Lucida Console"/>
+          <w:color w:val="0070C0"/>
+          <w:sz w:val="22"/>
+          <w:szCs w:val="22"/>
+        </w:rPr>
+        <w:t>On branch master</w:t>
+      </w:r>
+    </w:p>
+    <w:p>
+      <w:pPr>
+        <w:spacing w:after="0" w:line="240" w:lineRule="auto"/>
+        <w:rPr>
+          <w:rFonts w:ascii="Lucida Console" w:hAnsi="Lucida Console"/>
+          <w:color w:val="0070C0"/>
+          <w:sz w:val="22"/>
+          <w:szCs w:val="22"/>
+        </w:rPr>
+      </w:pPr>
+      <w:r>
+        <w:rPr>
+          <w:rFonts w:ascii="Lucida Console" w:hAnsi="Lucida Console"/>
+          <w:color w:val="0070C0"/>
+          <w:sz w:val="22"/>
+          <w:szCs w:val="22"/>
+        </w:rPr>
+        <w:t>No commits yet</w:t>
+      </w:r>
+    </w:p>
+    <w:p>
+      <w:pPr>
+        <w:spacing w:after="0" w:line="240" w:lineRule="auto"/>
+        <w:rPr>
+          <w:rFonts w:ascii="Lucida Console" w:hAnsi="Lucida Console"/>
+          <w:sz w:val="22"/>
+          <w:szCs w:val="22"/>
+        </w:rPr>
+      </w:pPr>
+    </w:p>
+    <w:p>
+      <w:pPr>
+        <w:spacing w:after="0" w:line="240" w:lineRule="auto"/>
+        <w:rPr>
+          <w:rFonts w:ascii="Lucida Console" w:hAnsi="Lucida Console"/>
+          <w:color w:val="0070C0"/>
+          <w:sz w:val="22"/>
+          <w:szCs w:val="22"/>
+        </w:rPr>
+      </w:pPr>
+      <w:r>
+        <w:rPr>
+          <w:rFonts w:ascii="Lucida Console" w:hAnsi="Lucida Console"/>
+          <w:color w:val="0070C0"/>
+          <w:sz w:val="22"/>
+          <w:szCs w:val="22"/>
+        </w:rPr>
+        <w:t>Changes to be committed:</w:t>
+      </w:r>
+    </w:p>
+    <w:p>
+      <w:pPr>
+        <w:spacing w:after="0" w:line="240" w:lineRule="auto"/>
+        <w:rPr>
+          <w:rFonts w:ascii="Lucida Console" w:hAnsi="Lucida Console"/>
+          <w:color w:val="0070C0"/>
+          <w:sz w:val="22"/>
+          <w:szCs w:val="22"/>
+        </w:rPr>
+      </w:pPr>
+      <w:r>
+        <w:rPr>
+          <w:rFonts w:ascii="Lucida Console" w:hAnsi="Lucida Console"/>
+          <w:color w:val="0070C0"/>
+          <w:sz w:val="22"/>
+          <w:szCs w:val="22"/>
+        </w:rPr>
+        <w:t xml:space="preserve">  (use "git rm --cached &lt;file&gt;..." to unstage)</w:t>
+      </w:r>
+    </w:p>
+    <w:p>
+      <w:pPr>
+        <w:spacing w:after="0" w:line="240" w:lineRule="auto"/>
+        <w:rPr>
+          <w:rFonts w:ascii="Lucida Console" w:hAnsi="Lucida Console"/>
+          <w:color w:val="0070C0"/>
+          <w:sz w:val="22"/>
+          <w:szCs w:val="22"/>
+        </w:rPr>
+      </w:pPr>
+      <w:r>
+        <w:rPr>
+          <w:rFonts w:ascii="Lucida Console" w:hAnsi="Lucida Console"/>
+          <w:color w:val="0070C0"/>
+          <w:sz w:val="22"/>
+          <w:szCs w:val="22"/>
+        </w:rPr>
+        <w:t xml:space="preserve">        new file:   saludo.py</w:t>
+      </w:r>
+    </w:p>
+    <w:p>
+      <w:pPr>
+        <w:spacing w:after="0" w:line="240" w:lineRule="auto"/>
+        <w:rPr>
+          <w:rFonts w:ascii="Lucida Console" w:hAnsi="Lucida Console"/>
+          <w:sz w:val="22"/>
+          <w:szCs w:val="22"/>
+        </w:rPr>
+      </w:pPr>
+    </w:p>
+    <w:p>
+      <w:pPr>
+        <w:spacing w:after="0" w:line="240" w:lineRule="auto"/>
+        <w:rPr>
+          <w:rFonts w:ascii="Lucida Console" w:hAnsi="Lucida Console"/>
           <w:sz w:val="22"/>
           <w:szCs w:val="22"/>
         </w:rPr>
@@ -1317,7 +1297,79 @@
           <w:sz w:val="22"/>
           <w:szCs w:val="22"/>
         </w:rPr>
-        <w:t>git add saludo.py</w:t>
+        <w:t>git commit -m "COMMIT 1: Se crea incorpora el archivo saludo.py"</w:t>
+      </w:r>
+    </w:p>
+    <w:p>
+      <w:pPr>
+        <w:spacing w:after="0" w:line="240" w:lineRule="auto"/>
+        <w:rPr>
+          <w:rFonts w:ascii="Lucida Console" w:hAnsi="Lucida Console"/>
+          <w:color w:val="0070C0"/>
+          <w:sz w:val="22"/>
+          <w:szCs w:val="22"/>
+          <w:lang w:val="es-AR"/>
+        </w:rPr>
+      </w:pPr>
+      <w:r>
+        <w:rPr>
+          <w:rFonts w:ascii="Lucida Console" w:hAnsi="Lucida Console"/>
+          <w:color w:val="0070C0"/>
+          <w:sz w:val="22"/>
+          <w:szCs w:val="22"/>
+          <w:lang w:val="es-AR"/>
+        </w:rPr>
+        <w:t>[master (root-commit) e7439e4] COMMIT 1: Se crea incorpora el archivo saludo.py</w:t>
+      </w:r>
+    </w:p>
+    <w:p>
+      <w:pPr>
+        <w:spacing w:after="0" w:line="240" w:lineRule="auto"/>
+        <w:rPr>
+          <w:rFonts w:ascii="Lucida Console" w:hAnsi="Lucida Console"/>
+          <w:color w:val="0070C0"/>
+          <w:sz w:val="22"/>
+          <w:szCs w:val="22"/>
+        </w:rPr>
+      </w:pPr>
+      <w:r>
+        <w:rPr>
+          <w:rFonts w:ascii="Lucida Console" w:hAnsi="Lucida Console"/>
+          <w:color w:val="0070C0"/>
+          <w:sz w:val="22"/>
+          <w:szCs w:val="22"/>
+          <w:lang w:val="es-AR"/>
+        </w:rPr>
+        <w:t xml:space="preserve"> </w:t>
+      </w:r>
+      <w:r>
+        <w:rPr>
+          <w:rFonts w:ascii="Lucida Console" w:hAnsi="Lucida Console"/>
+          <w:color w:val="0070C0"/>
+          <w:sz w:val="22"/>
+          <w:szCs w:val="22"/>
+        </w:rPr>
+        <w:t>1 file changed, 7 insertions(+)</w:t>
+      </w:r>
+    </w:p>
+    <w:p>
+      <w:pPr>
+        <w:spacing w:after="0" w:line="240" w:lineRule="auto"/>
+        <w:rPr>
+          <w:rFonts w:ascii="Lucida Console" w:hAnsi="Lucida Console"/>
+          <w:color w:val="0070C0"/>
+          <w:sz w:val="22"/>
+          <w:szCs w:val="22"/>
+        </w:rPr>
+      </w:pPr>
+      <w:r>
+        <w:rPr>
+          <w:rFonts w:ascii="Lucida Console" w:hAnsi="Lucida Console"/>
+          <w:color w:val="0070C0"/>
+          <w:sz w:val="22"/>
+          <w:szCs w:val="22"/>
+        </w:rPr>
+        <w:t xml:space="preserve"> create mode 100644 saludo.py</w:t>
       </w:r>
     </w:p>
     <w:p>
@@ -1399,148 +1451,8 @@
           <w:sz w:val="22"/>
           <w:szCs w:val="22"/>
         </w:rPr>
-        <w:t xml:space="preserve">No </w:t>
-      </w:r>
-      <w:proofErr w:type="gramStart"/>
-      <w:r>
-        <w:rPr>
-          <w:rFonts w:ascii="Lucida Console" w:hAnsi="Lucida Console"/>
-          <w:color w:val="0070C0"/>
-          <w:sz w:val="22"/>
-          <w:szCs w:val="22"/>
-        </w:rPr>
-        <w:t>commits</w:t>
-      </w:r>
-      <w:proofErr w:type="gramEnd"/>
-      <w:r>
-        <w:rPr>
-          <w:rFonts w:ascii="Lucida Console" w:hAnsi="Lucida Console"/>
-          <w:color w:val="0070C0"/>
-          <w:sz w:val="22"/>
-          <w:szCs w:val="22"/>
-        </w:rPr>
-        <w:t xml:space="preserve"> yet</w:t>
-      </w:r>
-    </w:p>
-    <w:p>
-      <w:pPr>
-        <w:spacing w:after="0" w:line="240" w:lineRule="auto"/>
-        <w:rPr>
-          <w:rFonts w:ascii="Lucida Console" w:hAnsi="Lucida Console"/>
-          <w:sz w:val="22"/>
-          <w:szCs w:val="22"/>
-        </w:rPr>
-      </w:pPr>
-    </w:p>
-    <w:p>
-      <w:pPr>
-        <w:spacing w:after="0" w:line="240" w:lineRule="auto"/>
-        <w:rPr>
-          <w:rFonts w:ascii="Lucida Console" w:hAnsi="Lucida Console"/>
-          <w:color w:val="0070C0"/>
-          <w:sz w:val="22"/>
-          <w:szCs w:val="22"/>
-        </w:rPr>
-      </w:pPr>
-      <w:r>
-        <w:rPr>
-          <w:rFonts w:ascii="Lucida Console" w:hAnsi="Lucida Console"/>
-          <w:color w:val="0070C0"/>
-          <w:sz w:val="22"/>
-          <w:szCs w:val="22"/>
-        </w:rPr>
-        <w:t xml:space="preserve">Changes to be </w:t>
-      </w:r>
-      <w:proofErr w:type="gramStart"/>
-      <w:r>
-        <w:rPr>
-          <w:rFonts w:ascii="Lucida Console" w:hAnsi="Lucida Console"/>
-          <w:color w:val="0070C0"/>
-          <w:sz w:val="22"/>
-          <w:szCs w:val="22"/>
-        </w:rPr>
-        <w:t>committed</w:t>
-      </w:r>
-      <w:proofErr w:type="gramEnd"/>
-      <w:r>
-        <w:rPr>
-          <w:rFonts w:ascii="Lucida Console" w:hAnsi="Lucida Console"/>
-          <w:color w:val="0070C0"/>
-          <w:sz w:val="22"/>
-          <w:szCs w:val="22"/>
-        </w:rPr>
-        <w:t>:</w:t>
-      </w:r>
-    </w:p>
-    <w:p>
-      <w:pPr>
-        <w:spacing w:after="0" w:line="240" w:lineRule="auto"/>
-        <w:rPr>
-          <w:rFonts w:ascii="Lucida Console" w:hAnsi="Lucida Console"/>
-          <w:color w:val="0070C0"/>
-          <w:sz w:val="22"/>
-          <w:szCs w:val="22"/>
-        </w:rPr>
-      </w:pPr>
-      <w:r>
-        <w:rPr>
-          <w:rFonts w:ascii="Lucida Console" w:hAnsi="Lucida Console"/>
-          <w:color w:val="0070C0"/>
-          <w:sz w:val="22"/>
-          <w:szCs w:val="22"/>
-        </w:rPr>
-        <w:t xml:space="preserve">  (use "git rm --cached &lt;file&gt;..." to </w:t>
-      </w:r>
-      <w:proofErr w:type="spellStart"/>
-      <w:r>
-        <w:rPr>
-          <w:rFonts w:ascii="Lucida Console" w:hAnsi="Lucida Console"/>
-          <w:color w:val="0070C0"/>
-          <w:sz w:val="22"/>
-          <w:szCs w:val="22"/>
-        </w:rPr>
-        <w:t>unstage</w:t>
-      </w:r>
-      <w:proofErr w:type="spellEnd"/>
-      <w:r>
-        <w:rPr>
-          <w:rFonts w:ascii="Lucida Console" w:hAnsi="Lucida Console"/>
-          <w:color w:val="0070C0"/>
-          <w:sz w:val="22"/>
-          <w:szCs w:val="22"/>
-        </w:rPr>
-        <w:t>)</w:t>
-      </w:r>
-    </w:p>
-    <w:p>
-      <w:pPr>
-        <w:spacing w:after="0" w:line="240" w:lineRule="auto"/>
-        <w:rPr>
-          <w:rFonts w:ascii="Lucida Console" w:hAnsi="Lucida Console"/>
-          <w:color w:val="0070C0"/>
-          <w:sz w:val="22"/>
-          <w:szCs w:val="22"/>
-        </w:rPr>
-      </w:pPr>
-      <w:r>
-        <w:rPr>
-          <w:rFonts w:ascii="Lucida Console" w:hAnsi="Lucida Console"/>
-          <w:color w:val="0070C0"/>
-          <w:sz w:val="22"/>
-          <w:szCs w:val="22"/>
-        </w:rPr>
-        <w:t xml:space="preserve">        new file:   saludo.py</w:t>
-      </w:r>
-    </w:p>
-    <w:p>
-      <w:pPr>
-        <w:spacing w:after="0" w:line="240" w:lineRule="auto"/>
-        <w:rPr>
-          <w:rFonts w:ascii="Lucida Console" w:hAnsi="Lucida Console"/>
-          <w:sz w:val="22"/>
-          <w:szCs w:val="22"/>
-        </w:rPr>
-      </w:pPr>
+        <w:t>nothing to commit, working tree clean</w:t>
+      </w:r>
     </w:p>
     <w:p>
       <w:pPr>
@@ -1581,231 +1493,27 @@
           <w:sz w:val="22"/>
           <w:szCs w:val="22"/>
         </w:rPr>
-        <w:t xml:space="preserve">git commit -m "COMMIT 1: Se </w:t>
-      </w:r>
-      <w:proofErr w:type="spellStart"/>
-      <w:r>
-        <w:rPr>
-          <w:rFonts w:ascii="Lucida Console" w:hAnsi="Lucida Console"/>
-          <w:b/>
-          <w:bCs/>
-          <w:sz w:val="22"/>
-          <w:szCs w:val="22"/>
-        </w:rPr>
-        <w:t>crea</w:t>
-      </w:r>
-      <w:proofErr w:type="spellEnd"/>
-      <w:r>
-        <w:rPr>
-          <w:rFonts w:ascii="Lucida Console" w:hAnsi="Lucida Console"/>
-          <w:b/>
-          <w:bCs/>
-          <w:sz w:val="22"/>
-          <w:szCs w:val="22"/>
-        </w:rPr>
-        <w:t xml:space="preserve"> </w:t>
-      </w:r>
-      <w:proofErr w:type="spellStart"/>
-      <w:r>
-        <w:rPr>
-          <w:rFonts w:ascii="Lucida Console" w:hAnsi="Lucida Console"/>
-          <w:b/>
-          <w:bCs/>
-          <w:sz w:val="22"/>
-          <w:szCs w:val="22"/>
-        </w:rPr>
-        <w:t>incorpora</w:t>
-      </w:r>
-      <w:proofErr w:type="spellEnd"/>
-      <w:r>
-        <w:rPr>
-          <w:rFonts w:ascii="Lucida Console" w:hAnsi="Lucida Console"/>
-          <w:b/>
-          <w:bCs/>
-          <w:sz w:val="22"/>
-          <w:szCs w:val="22"/>
-        </w:rPr>
-        <w:t xml:space="preserve"> </w:t>
-      </w:r>
-      <w:proofErr w:type="spellStart"/>
-      <w:r>
-        <w:rPr>
-          <w:rFonts w:ascii="Lucida Console" w:hAnsi="Lucida Console"/>
-          <w:b/>
-          <w:bCs/>
-          <w:sz w:val="22"/>
-          <w:szCs w:val="22"/>
-        </w:rPr>
-        <w:t>el</w:t>
-      </w:r>
-      <w:proofErr w:type="spellEnd"/>
-      <w:r>
-        <w:rPr>
-          <w:rFonts w:ascii="Lucida Console" w:hAnsi="Lucida Console"/>
-          <w:b/>
-          <w:bCs/>
-          <w:sz w:val="22"/>
-          <w:szCs w:val="22"/>
-        </w:rPr>
-        <w:t xml:space="preserve"> </w:t>
-      </w:r>
-      <w:proofErr w:type="spellStart"/>
-      <w:r>
-        <w:rPr>
-          <w:rFonts w:ascii="Lucida Console" w:hAnsi="Lucida Console"/>
-          <w:b/>
-          <w:bCs/>
-          <w:sz w:val="22"/>
-          <w:szCs w:val="22"/>
-        </w:rPr>
-        <w:t>archivo</w:t>
-      </w:r>
-      <w:proofErr w:type="spellEnd"/>
-      <w:r>
-        <w:rPr>
-          <w:rFonts w:ascii="Lucida Console" w:hAnsi="Lucida Console"/>
-          <w:b/>
-          <w:bCs/>
-          <w:sz w:val="22"/>
-          <w:szCs w:val="22"/>
-        </w:rPr>
-        <w:t xml:space="preserve"> saludo.py"</w:t>
-      </w:r>
-    </w:p>
-    <w:p>
-      <w:pPr>
-        <w:spacing w:after="0" w:line="240" w:lineRule="auto"/>
-        <w:rPr>
-          <w:rFonts w:ascii="Lucida Console" w:hAnsi="Lucida Console"/>
-          <w:color w:val="0070C0"/>
-          <w:sz w:val="22"/>
-          <w:szCs w:val="22"/>
-          <w:lang w:val="es-AR"/>
-        </w:rPr>
-      </w:pPr>
-      <w:r>
-        <w:rPr>
-          <w:rFonts w:ascii="Lucida Console" w:hAnsi="Lucida Console"/>
-          <w:color w:val="0070C0"/>
-          <w:sz w:val="22"/>
-          <w:szCs w:val="22"/>
-          <w:lang w:val="es-AR"/>
-        </w:rPr>
-        <w:t>[</w:t>
-      </w:r>
-      <w:proofErr w:type="gramStart"/>
-      <w:r>
-        <w:rPr>
-          <w:rFonts w:ascii="Lucida Console" w:hAnsi="Lucida Console"/>
-          <w:color w:val="0070C0"/>
-          <w:sz w:val="22"/>
-          <w:szCs w:val="22"/>
-          <w:lang w:val="es-AR"/>
-        </w:rPr>
-        <w:t>master</w:t>
-      </w:r>
-      <w:proofErr w:type="gramEnd"/>
-      <w:r>
-        <w:rPr>
-          <w:rFonts w:ascii="Lucida Console" w:hAnsi="Lucida Console"/>
-          <w:color w:val="0070C0"/>
-          <w:sz w:val="22"/>
-          <w:szCs w:val="22"/>
-          <w:lang w:val="es-AR"/>
-        </w:rPr>
-        <w:t xml:space="preserve"> (</w:t>
-      </w:r>
-      <w:proofErr w:type="spellStart"/>
-      <w:r>
-        <w:rPr>
-          <w:rFonts w:ascii="Lucida Console" w:hAnsi="Lucida Console"/>
-          <w:color w:val="0070C0"/>
-          <w:sz w:val="22"/>
-          <w:szCs w:val="22"/>
-          <w:lang w:val="es-AR"/>
-        </w:rPr>
-        <w:t>root-commit</w:t>
-      </w:r>
-      <w:proofErr w:type="spellEnd"/>
-      <w:r>
-        <w:rPr>
-          <w:rFonts w:ascii="Lucida Console" w:hAnsi="Lucida Console"/>
-          <w:color w:val="0070C0"/>
-          <w:sz w:val="22"/>
-          <w:szCs w:val="22"/>
-          <w:lang w:val="es-AR"/>
-        </w:rPr>
-        <w:t>) e7439e4] COMMIT 1: Se crea incorpora el archivo saludo.py</w:t>
-      </w:r>
-    </w:p>
-    <w:p>
-      <w:pPr>
-        <w:spacing w:after="0" w:line="240" w:lineRule="auto"/>
-        <w:rPr>
-          <w:rFonts w:ascii="Lucida Console" w:hAnsi="Lucida Console"/>
-          <w:color w:val="0070C0"/>
-          <w:sz w:val="22"/>
-          <w:szCs w:val="22"/>
-        </w:rPr>
-      </w:pPr>
-      <w:r>
-        <w:rPr>
-          <w:rFonts w:ascii="Lucida Console" w:hAnsi="Lucida Console"/>
-          <w:color w:val="0070C0"/>
-          <w:sz w:val="22"/>
-          <w:szCs w:val="22"/>
-          <w:lang w:val="es-AR"/>
-        </w:rPr>
-        <w:t xml:space="preserve"> </w:t>
-      </w:r>
-      <w:r>
-        <w:rPr>
-          <w:rFonts w:ascii="Lucida Console" w:hAnsi="Lucida Console"/>
-          <w:color w:val="0070C0"/>
-          <w:sz w:val="22"/>
-          <w:szCs w:val="22"/>
-        </w:rPr>
-        <w:t xml:space="preserve">1 file changed, 7 </w:t>
-      </w:r>
-      <w:proofErr w:type="gramStart"/>
-      <w:r>
-        <w:rPr>
-          <w:rFonts w:ascii="Lucida Console" w:hAnsi="Lucida Console"/>
-          <w:color w:val="0070C0"/>
-          <w:sz w:val="22"/>
-          <w:szCs w:val="22"/>
-        </w:rPr>
-        <w:t>insertions(</w:t>
-      </w:r>
-      <w:proofErr w:type="gramEnd"/>
-      <w:r>
-        <w:rPr>
-          <w:rFonts w:ascii="Lucida Console" w:hAnsi="Lucida Console"/>
-          <w:color w:val="0070C0"/>
-          <w:sz w:val="22"/>
-          <w:szCs w:val="22"/>
-        </w:rPr>
-        <w:t>+)</w:t>
-      </w:r>
-    </w:p>
-    <w:p>
-      <w:pPr>
-        <w:spacing w:after="0" w:line="240" w:lineRule="auto"/>
-        <w:rPr>
-          <w:rFonts w:ascii="Lucida Console" w:hAnsi="Lucida Console"/>
-          <w:color w:val="0070C0"/>
-          <w:sz w:val="22"/>
-          <w:szCs w:val="22"/>
-        </w:rPr>
-      </w:pPr>
-      <w:r>
-        <w:rPr>
-          <w:rFonts w:ascii="Lucida Console" w:hAnsi="Lucida Console"/>
-          <w:color w:val="0070C0"/>
-          <w:sz w:val="22"/>
-          <w:szCs w:val="22"/>
-        </w:rPr>
-        <w:t xml:space="preserve"> create mode 100644 saludo.py</w:t>
+        <w:t>git remote add origin https://github.com/Ivan-</w:t>
+      </w:r>
+      <w:r>
+        <w:rPr>
+          <w:rFonts w:ascii="Lucida Console" w:hAnsi="Lucida Console"/>
+          <w:b/>
+          <w:bCs/>
+          <w:sz w:val="22"/>
+          <w:szCs w:val="22"/>
+        </w:rPr>
+        <w:t>O</w:t>
+      </w:r>
+      <w:r>
+        <w:rPr>
+          <w:rFonts w:ascii="Lucida Console" w:hAnsi="Lucida Console"/>
+          <w:b/>
+          <w:bCs/>
+          <w:sz w:val="22"/>
+          <w:szCs w:val="22"/>
+        </w:rPr>
+        <w:t>campo/TUP_MS1_TPGitHub.git</w:t>
       </w:r>
     </w:p>
     <w:p>
@@ -1847,47 +1555,7 @@
           <w:sz w:val="22"/>
           <w:szCs w:val="22"/>
         </w:rPr>
-        <w:t>git status</w:t>
-      </w:r>
-    </w:p>
-    <w:p>
-      <w:pPr>
-        <w:spacing w:after="0" w:line="240" w:lineRule="auto"/>
-        <w:rPr>
-          <w:rFonts w:ascii="Lucida Console" w:hAnsi="Lucida Console"/>
-          <w:color w:val="0070C0"/>
-          <w:sz w:val="22"/>
-          <w:szCs w:val="22"/>
-        </w:rPr>
-      </w:pPr>
-      <w:r>
-        <w:rPr>
-          <w:rFonts w:ascii="Lucida Console" w:hAnsi="Lucida Console"/>
-          <w:color w:val="0070C0"/>
-          <w:sz w:val="22"/>
-          <w:szCs w:val="22"/>
-        </w:rPr>
-        <w:t>On branch master</w:t>
-      </w:r>
-    </w:p>
-    <w:p>
-      <w:pPr>
-        <w:spacing w:after="0" w:line="240" w:lineRule="auto"/>
-        <w:rPr>
-          <w:rFonts w:ascii="Lucida Console" w:hAnsi="Lucida Console"/>
-          <w:color w:val="0070C0"/>
-          <w:sz w:val="22"/>
-          <w:szCs w:val="22"/>
-        </w:rPr>
-      </w:pPr>
-      <w:r>
-        <w:rPr>
-          <w:rFonts w:ascii="Lucida Console" w:hAnsi="Lucida Console"/>
-          <w:color w:val="0070C0"/>
-          <w:sz w:val="22"/>
-          <w:szCs w:val="22"/>
-        </w:rPr>
-        <w:t>nothing to commit, working tree clean</w:t>
+        <w:t>git branch -M main</w:t>
       </w:r>
     </w:p>
     <w:p>
@@ -1929,132 +1597,6 @@
           <w:sz w:val="22"/>
           <w:szCs w:val="22"/>
         </w:rPr>
-        <w:t xml:space="preserve">git </w:t>
-      </w:r>
-      <w:proofErr w:type="gramStart"/>
-      <w:r>
-        <w:rPr>
-          <w:rFonts w:ascii="Lucida Console" w:hAnsi="Lucida Console"/>
-          <w:b/>
-          <w:bCs/>
-          <w:sz w:val="22"/>
-          <w:szCs w:val="22"/>
-        </w:rPr>
-        <w:t>remote</w:t>
-      </w:r>
-      <w:proofErr w:type="gramEnd"/>
-      <w:r>
-        <w:rPr>
-          <w:rFonts w:ascii="Lucida Console" w:hAnsi="Lucida Console"/>
-          <w:b/>
-          <w:bCs/>
-          <w:sz w:val="22"/>
-          <w:szCs w:val="22"/>
-        </w:rPr>
-        <w:t xml:space="preserve"> add origin https://github.com/Ivan-</w:t>
-      </w:r>
-      <w:r>
-        <w:rPr>
-          <w:rFonts w:ascii="Lucida Console" w:hAnsi="Lucida Console"/>
-          <w:b/>
-          <w:bCs/>
-          <w:sz w:val="22"/>
-          <w:szCs w:val="22"/>
-        </w:rPr>
-        <w:t>O</w:t>
-      </w:r>
-      <w:r>
-        <w:rPr>
-          <w:rFonts w:ascii="Lucida Console" w:hAnsi="Lucida Console"/>
-          <w:b/>
-          <w:bCs/>
-          <w:sz w:val="22"/>
-          <w:szCs w:val="22"/>
-        </w:rPr>
-        <w:t>campo/TUP_MS1_TPGitHub.git</w:t>
-      </w:r>
-    </w:p>
-    <w:p>
-      <w:pPr>
-        <w:spacing w:after="0" w:line="240" w:lineRule="auto"/>
-        <w:rPr>
-          <w:rFonts w:ascii="Lucida Console" w:hAnsi="Lucida Console"/>
-          <w:sz w:val="22"/>
-          <w:szCs w:val="22"/>
-        </w:rPr>
-      </w:pPr>
-    </w:p>
-    <w:p>
-      <w:pPr>
-        <w:spacing w:after="0" w:line="240" w:lineRule="auto"/>
-        <w:rPr>
-          <w:rFonts w:ascii="Lucida Console" w:hAnsi="Lucida Console"/>
-          <w:b/>
-          <w:bCs/>
-          <w:sz w:val="22"/>
-          <w:szCs w:val="22"/>
-        </w:rPr>
-      </w:pPr>
-      <w:r>
-        <w:rPr>
-          <w:rFonts w:ascii="Lucida Console" w:hAnsi="Lucida Console"/>
-          <w:b/>
-          <w:bCs/>
-          <w:sz w:val="22"/>
-          <w:szCs w:val="22"/>
-        </w:rPr>
-        <w:t>#</w:t>
-      </w:r>
-      <w:r>
-        <w:rPr>
-          <w:rFonts w:ascii="Lucida Console" w:hAnsi="Lucida Console"/>
-          <w:b/>
-          <w:bCs/>
-          <w:sz w:val="22"/>
-          <w:szCs w:val="22"/>
-        </w:rPr>
-        <w:t>git branch -M main</w:t>
-      </w:r>
-    </w:p>
-    <w:p>
-      <w:pPr>
-        <w:spacing w:after="0" w:line="240" w:lineRule="auto"/>
-        <w:rPr>
-          <w:rFonts w:ascii="Lucida Console" w:hAnsi="Lucida Console"/>
-          <w:sz w:val="22"/>
-          <w:szCs w:val="22"/>
-        </w:rPr>
-      </w:pPr>
-    </w:p>
-    <w:p>
-      <w:pPr>
-        <w:spacing w:after="0" w:line="240" w:lineRule="auto"/>
-        <w:rPr>
-          <w:rFonts w:ascii="Lucida Console" w:hAnsi="Lucida Console"/>
-          <w:b/>
-          <w:bCs/>
-          <w:sz w:val="22"/>
-          <w:szCs w:val="22"/>
-        </w:rPr>
-      </w:pPr>
-      <w:r>
-        <w:rPr>
-          <w:rFonts w:ascii="Lucida Console" w:hAnsi="Lucida Console"/>
-          <w:b/>
-          <w:bCs/>
-          <w:sz w:val="22"/>
-          <w:szCs w:val="22"/>
-        </w:rPr>
-        <w:t>#</w:t>
-      </w:r>
-      <w:r>
-        <w:rPr>
-          <w:rFonts w:ascii="Lucida Console" w:hAnsi="Lucida Console"/>
-          <w:b/>
-          <w:bCs/>
-          <w:sz w:val="22"/>
-          <w:szCs w:val="22"/>
-        </w:rPr>
         <w:t>git push -u origin main</w:t>
       </w:r>
     </w:p>
@@ -2235,27 +1777,7 @@
           <w:sz w:val="22"/>
           <w:szCs w:val="22"/>
         </w:rPr>
-        <w:t xml:space="preserve"> * [new </w:t>
-      </w:r>
-      <w:proofErr w:type="gramStart"/>
-      <w:r>
-        <w:rPr>
-          <w:rFonts w:ascii="Lucida Console" w:hAnsi="Lucida Console"/>
-          <w:color w:val="0070C0"/>
-          <w:sz w:val="22"/>
-          <w:szCs w:val="22"/>
-        </w:rPr>
-        <w:t xml:space="preserve">branch]   </w:t>
-      </w:r>
-      <w:proofErr w:type="gramEnd"/>
-      <w:r>
-        <w:rPr>
-          <w:rFonts w:ascii="Lucida Console" w:hAnsi="Lucida Console"/>
-          <w:color w:val="0070C0"/>
-          <w:sz w:val="22"/>
-          <w:szCs w:val="22"/>
-        </w:rPr>
-        <w:t xml:space="preserve">   main -&gt; main</w:t>
+        <w:t xml:space="preserve"> * [new branch]      main -&gt; main</w:t>
       </w:r>
     </w:p>
     <w:p>
@@ -2437,17 +1959,7 @@
           <w:sz w:val="22"/>
           <w:szCs w:val="22"/>
         </w:rPr>
-        <w:t>#</w:t>
-      </w:r>
-      <w:r>
-        <w:rPr>
-          <w:rFonts w:ascii="Lucida Console" w:hAnsi="Lucida Console"/>
-          <w:b/>
-          <w:bCs/>
-          <w:sz w:val="22"/>
-          <w:szCs w:val="22"/>
-        </w:rPr>
-        <w:t>git checkout -b EIO_Rama1</w:t>
+        <w:t>#git checkout -b EIO_Rama1</w:t>
       </w:r>
     </w:p>
     <w:p>
@@ -2499,17 +2011,7 @@
           <w:sz w:val="22"/>
           <w:szCs w:val="22"/>
         </w:rPr>
-        <w:t>#</w:t>
-      </w:r>
-      <w:r>
-        <w:rPr>
-          <w:rFonts w:ascii="Lucida Console" w:hAnsi="Lucida Console"/>
-          <w:b/>
-          <w:bCs/>
-          <w:sz w:val="22"/>
-          <w:szCs w:val="22"/>
-        </w:rPr>
-        <w:t>git status</w:t>
+        <w:t>#git status</w:t>
       </w:r>
     </w:p>
     <w:p>
@@ -2581,59 +2083,39 @@
           <w:sz w:val="22"/>
           <w:szCs w:val="22"/>
         </w:rPr>
-        <w:t>#</w:t>
-      </w:r>
-      <w:r>
-        <w:rPr>
-          <w:rFonts w:ascii="Lucida Console" w:hAnsi="Lucida Console"/>
-          <w:b/>
-          <w:bCs/>
-          <w:sz w:val="22"/>
-          <w:szCs w:val="22"/>
-        </w:rPr>
-        <w:t>git add saludo.py</w:t>
-      </w:r>
-    </w:p>
-    <w:p>
-      <w:pPr>
-        <w:spacing w:after="0"/>
-        <w:rPr>
-          <w:rFonts w:ascii="Lucida Console" w:hAnsi="Lucida Console"/>
-          <w:sz w:val="22"/>
-          <w:szCs w:val="22"/>
-        </w:rPr>
-      </w:pPr>
-    </w:p>
-    <w:p>
-      <w:pPr>
-        <w:spacing w:after="0"/>
-        <w:rPr>
-          <w:rFonts w:ascii="Lucida Console" w:hAnsi="Lucida Console"/>
-          <w:b/>
-          <w:bCs/>
-          <w:sz w:val="22"/>
-          <w:szCs w:val="22"/>
-        </w:rPr>
-      </w:pPr>
-      <w:r>
-        <w:rPr>
-          <w:rFonts w:ascii="Lucida Console" w:hAnsi="Lucida Console"/>
-          <w:b/>
-          <w:bCs/>
-          <w:sz w:val="22"/>
-          <w:szCs w:val="22"/>
-        </w:rPr>
-        <w:t>#</w:t>
-      </w:r>
-      <w:r>
-        <w:rPr>
-          <w:rFonts w:ascii="Lucida Console" w:hAnsi="Lucida Console"/>
-          <w:b/>
-          <w:bCs/>
-          <w:sz w:val="22"/>
-          <w:szCs w:val="22"/>
-        </w:rPr>
-        <w:t>git status</w:t>
+        <w:t>#git add saludo.py</w:t>
+      </w:r>
+    </w:p>
+    <w:p>
+      <w:pPr>
+        <w:spacing w:after="0"/>
+        <w:rPr>
+          <w:rFonts w:ascii="Lucida Console" w:hAnsi="Lucida Console"/>
+          <w:sz w:val="22"/>
+          <w:szCs w:val="22"/>
+        </w:rPr>
+      </w:pPr>
+    </w:p>
+    <w:p>
+      <w:pPr>
+        <w:spacing w:after="0"/>
+        <w:rPr>
+          <w:rFonts w:ascii="Lucida Console" w:hAnsi="Lucida Console"/>
+          <w:b/>
+          <w:bCs/>
+          <w:sz w:val="22"/>
+          <w:szCs w:val="22"/>
+        </w:rPr>
+      </w:pPr>
+      <w:r>
+        <w:rPr>
+          <w:rFonts w:ascii="Lucida Console" w:hAnsi="Lucida Console"/>
+          <w:b/>
+          <w:bCs/>
+          <w:sz w:val="22"/>
+          <w:szCs w:val="22"/>
+        </w:rPr>
+        <w:t>#git status</w:t>
       </w:r>
     </w:p>
     <w:p>
@@ -2673,67 +2155,27 @@
           <w:sz w:val="22"/>
           <w:szCs w:val="22"/>
         </w:rPr>
-        <w:t xml:space="preserve">Changes to be </w:t>
-      </w:r>
-      <w:proofErr w:type="gramStart"/>
-      <w:r>
-        <w:rPr>
-          <w:rFonts w:ascii="Lucida Console" w:hAnsi="Lucida Console"/>
-          <w:color w:val="0070C0"/>
-          <w:sz w:val="22"/>
-          <w:szCs w:val="22"/>
-        </w:rPr>
-        <w:t>committed</w:t>
-      </w:r>
-      <w:proofErr w:type="gramEnd"/>
-      <w:r>
-        <w:rPr>
-          <w:rFonts w:ascii="Lucida Console" w:hAnsi="Lucida Console"/>
-          <w:color w:val="0070C0"/>
-          <w:sz w:val="22"/>
-          <w:szCs w:val="22"/>
-        </w:rPr>
-        <w:t>:</w:t>
-      </w:r>
-    </w:p>
-    <w:p>
-      <w:pPr>
-        <w:spacing w:after="0"/>
-        <w:rPr>
-          <w:rFonts w:ascii="Lucida Console" w:hAnsi="Lucida Console"/>
-          <w:color w:val="0070C0"/>
-          <w:sz w:val="22"/>
-          <w:szCs w:val="22"/>
-        </w:rPr>
-      </w:pPr>
-      <w:r>
-        <w:rPr>
-          <w:rFonts w:ascii="Lucida Console" w:hAnsi="Lucida Console"/>
-          <w:color w:val="0070C0"/>
-          <w:sz w:val="22"/>
-          <w:szCs w:val="22"/>
-        </w:rPr>
-        <w:t xml:space="preserve">  (use "git restore --staged &lt;file&gt;..." to </w:t>
-      </w:r>
-      <w:proofErr w:type="spellStart"/>
-      <w:r>
-        <w:rPr>
-          <w:rFonts w:ascii="Lucida Console" w:hAnsi="Lucida Console"/>
-          <w:color w:val="0070C0"/>
-          <w:sz w:val="22"/>
-          <w:szCs w:val="22"/>
-        </w:rPr>
-        <w:t>unstage</w:t>
-      </w:r>
-      <w:proofErr w:type="spellEnd"/>
-      <w:r>
-        <w:rPr>
-          <w:rFonts w:ascii="Lucida Console" w:hAnsi="Lucida Console"/>
-          <w:color w:val="0070C0"/>
-          <w:sz w:val="22"/>
-          <w:szCs w:val="22"/>
-        </w:rPr>
-        <w:t>)</w:t>
+        <w:t>Changes to be committed:</w:t>
+      </w:r>
+    </w:p>
+    <w:p>
+      <w:pPr>
+        <w:spacing w:after="0"/>
+        <w:rPr>
+          <w:rFonts w:ascii="Lucida Console" w:hAnsi="Lucida Console"/>
+          <w:color w:val="0070C0"/>
+          <w:sz w:val="22"/>
+          <w:szCs w:val="22"/>
+        </w:rPr>
+      </w:pPr>
+      <w:r>
+        <w:rPr>
+          <w:rFonts w:ascii="Lucida Console" w:hAnsi="Lucida Console"/>
+          <w:color w:val="0070C0"/>
+          <w:sz w:val="22"/>
+          <w:szCs w:val="22"/>
+        </w:rPr>
+        <w:t xml:space="preserve">  (use "git restore --staged &lt;file&gt;..." to unstage)</w:t>
       </w:r>
     </w:p>
     <w:p>
@@ -2756,290 +2198,105 @@
         </w:rPr>
         <w:t xml:space="preserve">        </w:t>
       </w:r>
-      <w:proofErr w:type="spellStart"/>
-      <w:r>
-        <w:rPr>
-          <w:rFonts w:ascii="Lucida Console" w:hAnsi="Lucida Console"/>
-          <w:color w:val="0070C0"/>
-          <w:sz w:val="22"/>
-          <w:szCs w:val="22"/>
-          <w:lang w:val="es-AR"/>
-        </w:rPr>
-        <w:t>modified</w:t>
-      </w:r>
-      <w:proofErr w:type="spellEnd"/>
-      <w:r>
-        <w:rPr>
-          <w:rFonts w:ascii="Lucida Console" w:hAnsi="Lucida Console"/>
-          <w:color w:val="0070C0"/>
-          <w:sz w:val="22"/>
-          <w:szCs w:val="22"/>
-          <w:lang w:val="es-AR"/>
-        </w:rPr>
-        <w:t>:   saludo.py</w:t>
-      </w:r>
-    </w:p>
-    <w:p>
-      <w:pPr>
-        <w:spacing w:after="0"/>
-        <w:rPr>
-          <w:rFonts w:ascii="Lucida Console" w:hAnsi="Lucida Console"/>
-          <w:sz w:val="22"/>
-          <w:szCs w:val="22"/>
-          <w:lang w:val="es-AR"/>
-        </w:rPr>
-      </w:pPr>
-    </w:p>
-    <w:p>
-      <w:pPr>
-        <w:spacing w:after="0"/>
-        <w:rPr>
-          <w:rFonts w:ascii="Lucida Console" w:hAnsi="Lucida Console"/>
-          <w:sz w:val="22"/>
-          <w:szCs w:val="22"/>
-          <w:lang w:val="es-AR"/>
-        </w:rPr>
-      </w:pPr>
-    </w:p>
-    <w:p>
-      <w:pPr>
-        <w:spacing w:after="0"/>
-        <w:rPr>
-          <w:rFonts w:ascii="Lucida Console" w:hAnsi="Lucida Console"/>
-          <w:b/>
-          <w:bCs/>
-          <w:sz w:val="22"/>
-          <w:szCs w:val="22"/>
-          <w:lang w:val="es-AR"/>
-        </w:rPr>
-      </w:pPr>
-      <w:r>
-        <w:rPr>
-          <w:rFonts w:ascii="Lucida Console" w:hAnsi="Lucida Console"/>
-          <w:b/>
-          <w:bCs/>
-          <w:sz w:val="22"/>
-          <w:szCs w:val="22"/>
-          <w:lang w:val="es-AR"/>
-        </w:rPr>
-        <w:t>#</w:t>
-      </w:r>
-      <w:r>
-        <w:rPr>
-          <w:rFonts w:ascii="Lucida Console" w:hAnsi="Lucida Console"/>
-          <w:b/>
-          <w:bCs/>
-          <w:sz w:val="22"/>
-          <w:szCs w:val="22"/>
-          <w:lang w:val="es-AR"/>
-        </w:rPr>
-        <w:t xml:space="preserve">git </w:t>
-      </w:r>
-      <w:proofErr w:type="spellStart"/>
-      <w:r>
-        <w:rPr>
-          <w:rFonts w:ascii="Lucida Console" w:hAnsi="Lucida Console"/>
-          <w:b/>
-          <w:bCs/>
-          <w:sz w:val="22"/>
-          <w:szCs w:val="22"/>
-          <w:lang w:val="es-AR"/>
-        </w:rPr>
-        <w:t>commit</w:t>
-      </w:r>
-      <w:proofErr w:type="spellEnd"/>
-      <w:r>
-        <w:rPr>
-          <w:rFonts w:ascii="Lucida Console" w:hAnsi="Lucida Console"/>
-          <w:b/>
-          <w:bCs/>
-          <w:sz w:val="22"/>
-          <w:szCs w:val="22"/>
-          <w:lang w:val="es-AR"/>
-        </w:rPr>
-        <w:t xml:space="preserve"> -m "</w:t>
-      </w:r>
-      <w:proofErr w:type="spellStart"/>
-      <w:r>
-        <w:rPr>
-          <w:rFonts w:ascii="Lucida Console" w:hAnsi="Lucida Console"/>
-          <w:b/>
-          <w:bCs/>
-          <w:sz w:val="22"/>
-          <w:szCs w:val="22"/>
-          <w:lang w:val="es-AR"/>
-        </w:rPr>
-        <w:t>Update</w:t>
-      </w:r>
-      <w:proofErr w:type="spellEnd"/>
-      <w:r>
-        <w:rPr>
-          <w:rFonts w:ascii="Lucida Console" w:hAnsi="Lucida Console"/>
-          <w:b/>
-          <w:bCs/>
-          <w:sz w:val="22"/>
-          <w:szCs w:val="22"/>
-          <w:lang w:val="es-AR"/>
-        </w:rPr>
-        <w:t xml:space="preserve"> 001: Se agrega el </w:t>
-      </w:r>
-      <w:proofErr w:type="gramStart"/>
-      <w:r>
-        <w:rPr>
-          <w:rFonts w:ascii="Lucida Console" w:hAnsi="Lucida Console"/>
-          <w:b/>
-          <w:bCs/>
-          <w:sz w:val="22"/>
-          <w:szCs w:val="22"/>
-          <w:lang w:val="es-AR"/>
-        </w:rPr>
-        <w:t>saludo de despedida</w:t>
-      </w:r>
-      <w:proofErr w:type="gramEnd"/>
-      <w:r>
-        <w:rPr>
-          <w:rFonts w:ascii="Lucida Console" w:hAnsi="Lucida Console"/>
-          <w:b/>
-          <w:bCs/>
-          <w:sz w:val="22"/>
-          <w:szCs w:val="22"/>
-          <w:lang w:val="es-AR"/>
-        </w:rPr>
-        <w:t>"</w:t>
-      </w:r>
-    </w:p>
-    <w:p>
-      <w:pPr>
-        <w:spacing w:after="0"/>
-        <w:rPr>
-          <w:rFonts w:ascii="Lucida Console" w:hAnsi="Lucida Console"/>
-          <w:color w:val="0070C0"/>
-          <w:sz w:val="22"/>
-          <w:szCs w:val="22"/>
-          <w:lang w:val="es-AR"/>
-        </w:rPr>
-      </w:pPr>
-      <w:r>
-        <w:rPr>
-          <w:rFonts w:ascii="Lucida Console" w:hAnsi="Lucida Console"/>
-          <w:color w:val="0070C0"/>
-          <w:sz w:val="22"/>
-          <w:szCs w:val="22"/>
-          <w:lang w:val="es-AR"/>
-        </w:rPr>
-        <w:t xml:space="preserve">[EIO_Rama1 758a95c] </w:t>
-      </w:r>
-      <w:proofErr w:type="spellStart"/>
-      <w:r>
-        <w:rPr>
-          <w:rFonts w:ascii="Lucida Console" w:hAnsi="Lucida Console"/>
-          <w:color w:val="0070C0"/>
-          <w:sz w:val="22"/>
-          <w:szCs w:val="22"/>
-          <w:lang w:val="es-AR"/>
-        </w:rPr>
-        <w:t>Update</w:t>
-      </w:r>
-      <w:proofErr w:type="spellEnd"/>
-      <w:r>
-        <w:rPr>
-          <w:rFonts w:ascii="Lucida Console" w:hAnsi="Lucida Console"/>
-          <w:color w:val="0070C0"/>
-          <w:sz w:val="22"/>
-          <w:szCs w:val="22"/>
-          <w:lang w:val="es-AR"/>
-        </w:rPr>
-        <w:t xml:space="preserve"> 001: Se agrega el </w:t>
-      </w:r>
-      <w:proofErr w:type="gramStart"/>
-      <w:r>
-        <w:rPr>
-          <w:rFonts w:ascii="Lucida Console" w:hAnsi="Lucida Console"/>
-          <w:color w:val="0070C0"/>
-          <w:sz w:val="22"/>
-          <w:szCs w:val="22"/>
-          <w:lang w:val="es-AR"/>
-        </w:rPr>
-        <w:t>saludo de despedida</w:t>
-      </w:r>
-      <w:proofErr w:type="gramEnd"/>
-    </w:p>
-    <w:p>
-      <w:pPr>
-        <w:spacing w:after="0"/>
-        <w:rPr>
-          <w:rFonts w:ascii="Lucida Console" w:hAnsi="Lucida Console"/>
-          <w:color w:val="0070C0"/>
-          <w:sz w:val="22"/>
-          <w:szCs w:val="22"/>
-          <w:lang w:val="es-AR"/>
-        </w:rPr>
-      </w:pPr>
-      <w:r>
-        <w:rPr>
-          <w:rFonts w:ascii="Lucida Console" w:hAnsi="Lucida Console"/>
-          <w:color w:val="0070C0"/>
-          <w:sz w:val="22"/>
-          <w:szCs w:val="22"/>
-          <w:lang w:val="es-AR"/>
-        </w:rPr>
-        <w:t xml:space="preserve"> 1 file </w:t>
-      </w:r>
-      <w:proofErr w:type="spellStart"/>
-      <w:r>
-        <w:rPr>
-          <w:rFonts w:ascii="Lucida Console" w:hAnsi="Lucida Console"/>
-          <w:color w:val="0070C0"/>
-          <w:sz w:val="22"/>
-          <w:szCs w:val="22"/>
-          <w:lang w:val="es-AR"/>
-        </w:rPr>
-        <w:t>changed</w:t>
-      </w:r>
-      <w:proofErr w:type="spellEnd"/>
-      <w:r>
-        <w:rPr>
-          <w:rFonts w:ascii="Lucida Console" w:hAnsi="Lucida Console"/>
-          <w:color w:val="0070C0"/>
-          <w:sz w:val="22"/>
-          <w:szCs w:val="22"/>
-          <w:lang w:val="es-AR"/>
-        </w:rPr>
-        <w:t xml:space="preserve">, 1 </w:t>
-      </w:r>
-      <w:proofErr w:type="spellStart"/>
-      <w:proofErr w:type="gramStart"/>
-      <w:r>
-        <w:rPr>
-          <w:rFonts w:ascii="Lucida Console" w:hAnsi="Lucida Console"/>
-          <w:color w:val="0070C0"/>
-          <w:sz w:val="22"/>
-          <w:szCs w:val="22"/>
-          <w:lang w:val="es-AR"/>
-        </w:rPr>
-        <w:t>insertion</w:t>
-      </w:r>
-      <w:proofErr w:type="spellEnd"/>
-      <w:r>
-        <w:rPr>
-          <w:rFonts w:ascii="Lucida Console" w:hAnsi="Lucida Console"/>
-          <w:color w:val="0070C0"/>
-          <w:sz w:val="22"/>
-          <w:szCs w:val="22"/>
-          <w:lang w:val="es-AR"/>
-        </w:rPr>
-        <w:t>(</w:t>
-      </w:r>
-      <w:proofErr w:type="gramEnd"/>
-      <w:r>
-        <w:rPr>
-          <w:rFonts w:ascii="Lucida Console" w:hAnsi="Lucida Console"/>
-          <w:color w:val="0070C0"/>
-          <w:sz w:val="22"/>
-          <w:szCs w:val="22"/>
-          <w:lang w:val="es-AR"/>
-        </w:rPr>
-        <w:t>+)</w:t>
+      <w:r>
+        <w:rPr>
+          <w:rFonts w:ascii="Lucida Console" w:hAnsi="Lucida Console"/>
+          <w:color w:val="0070C0"/>
+          <w:sz w:val="22"/>
+          <w:szCs w:val="22"/>
+          <w:lang w:val="es-AR"/>
+        </w:rPr>
+        <w:t>modified:   saludo.py</w:t>
+      </w:r>
+    </w:p>
+    <w:p>
+      <w:pPr>
+        <w:spacing w:after="0"/>
+        <w:rPr>
+          <w:rFonts w:ascii="Lucida Console" w:hAnsi="Lucida Console"/>
+          <w:sz w:val="22"/>
+          <w:szCs w:val="22"/>
+          <w:lang w:val="es-AR"/>
+        </w:rPr>
+      </w:pPr>
+    </w:p>
+    <w:p>
+      <w:pPr>
+        <w:spacing w:after="0"/>
+        <w:rPr>
+          <w:rFonts w:ascii="Lucida Console" w:hAnsi="Lucida Console"/>
+          <w:sz w:val="22"/>
+          <w:szCs w:val="22"/>
+          <w:lang w:val="es-AR"/>
+        </w:rPr>
+      </w:pPr>
+    </w:p>
+    <w:p>
+      <w:pPr>
+        <w:spacing w:after="0"/>
+        <w:rPr>
+          <w:rFonts w:ascii="Lucida Console" w:hAnsi="Lucida Console"/>
+          <w:b/>
+          <w:bCs/>
+          <w:sz w:val="22"/>
+          <w:szCs w:val="22"/>
+          <w:lang w:val="es-AR"/>
+        </w:rPr>
+      </w:pPr>
+      <w:r>
+        <w:rPr>
+          <w:rFonts w:ascii="Lucida Console" w:hAnsi="Lucida Console"/>
+          <w:b/>
+          <w:bCs/>
+          <w:sz w:val="22"/>
+          <w:szCs w:val="22"/>
+          <w:lang w:val="es-AR"/>
+        </w:rPr>
+        <w:t>#git commit -m "Update 001: Se agrega el saludo de despedida"</w:t>
+      </w:r>
+    </w:p>
+    <w:p>
+      <w:pPr>
+        <w:spacing w:after="0"/>
+        <w:rPr>
+          <w:rFonts w:ascii="Lucida Console" w:hAnsi="Lucida Console"/>
+          <w:color w:val="0070C0"/>
+          <w:sz w:val="22"/>
+          <w:szCs w:val="22"/>
+          <w:lang w:val="es-AR"/>
+        </w:rPr>
+      </w:pPr>
+      <w:r>
+        <w:rPr>
+          <w:rFonts w:ascii="Lucida Console" w:hAnsi="Lucida Console"/>
+          <w:color w:val="0070C0"/>
+          <w:sz w:val="22"/>
+          <w:szCs w:val="22"/>
+          <w:lang w:val="es-AR"/>
+        </w:rPr>
+        <w:t>[EIO_Rama1 758a95c] Update 001: Se agrega el saludo de despedida</w:t>
+      </w:r>
+    </w:p>
+    <w:p>
+      <w:pPr>
+        <w:spacing w:after="0"/>
+        <w:rPr>
+          <w:rFonts w:ascii="Lucida Console" w:hAnsi="Lucida Console"/>
+          <w:color w:val="0070C0"/>
+          <w:sz w:val="22"/>
+          <w:szCs w:val="22"/>
+          <w:lang w:val="es-AR"/>
+        </w:rPr>
+      </w:pPr>
+      <w:r>
+        <w:rPr>
+          <w:rFonts w:ascii="Lucida Console" w:hAnsi="Lucida Console"/>
+          <w:color w:val="0070C0"/>
+          <w:sz w:val="22"/>
+          <w:szCs w:val="22"/>
+          <w:lang w:val="es-AR"/>
+        </w:rPr>
+        <w:t xml:space="preserve"> 1 file changed, 1 insertion(+)</w:t>
       </w:r>
     </w:p>
     <w:p>
@@ -3125,17 +2382,7 @@
           <w:sz w:val="22"/>
           <w:szCs w:val="22"/>
         </w:rPr>
-        <w:t>#</w:t>
-      </w:r>
-      <w:r>
-        <w:rPr>
-          <w:rFonts w:ascii="Lucida Console" w:hAnsi="Lucida Console"/>
-          <w:b/>
-          <w:bCs/>
-          <w:sz w:val="22"/>
-          <w:szCs w:val="22"/>
-        </w:rPr>
-        <w:t>git push -u origin EIO_Rama1</w:t>
+        <w:t>#git push -u origin EIO_Rama1</w:t>
       </w:r>
     </w:p>
     <w:p>
@@ -3395,27 +2642,7 @@
           <w:sz w:val="22"/>
           <w:szCs w:val="22"/>
         </w:rPr>
-        <w:t xml:space="preserve"> * [new </w:t>
-      </w:r>
-      <w:proofErr w:type="gramStart"/>
-      <w:r>
-        <w:rPr>
-          <w:rFonts w:ascii="Lucida Console" w:hAnsi="Lucida Console"/>
-          <w:color w:val="0070C0"/>
-          <w:sz w:val="22"/>
-          <w:szCs w:val="22"/>
-        </w:rPr>
-        <w:t xml:space="preserve">branch]   </w:t>
-      </w:r>
-      <w:proofErr w:type="gramEnd"/>
-      <w:r>
-        <w:rPr>
-          <w:rFonts w:ascii="Lucida Console" w:hAnsi="Lucida Console"/>
-          <w:color w:val="0070C0"/>
-          <w:sz w:val="22"/>
-          <w:szCs w:val="22"/>
-        </w:rPr>
-        <w:t xml:space="preserve">   EIO_Rama1 -&gt; EIO_Rama1</w:t>
+        <w:t xml:space="preserve"> * [new branch]      EIO_Rama1 -&gt; EIO_Rama1</w:t>
       </w:r>
     </w:p>
     <w:p>
@@ -3522,31 +2749,7 @@
           <w:lang w:val="es-AR"/>
         </w:rPr>
         <w:lastRenderedPageBreak/>
-        <w:t>7. Realizar un merge desde la rama secundaria hacia la rama principal (</w:t>
-      </w:r>
-      <w:proofErr w:type="spellStart"/>
-      <w:r>
-        <w:rPr>
-          <w:rFonts w:ascii="Calibri" w:hAnsi="Calibri" w:cs="Calibri"/>
-          <w:i/>
-          <w:iCs/>
-          <w:sz w:val="28"/>
-          <w:szCs w:val="28"/>
-          <w:lang w:val="es-AR"/>
-        </w:rPr>
-        <w:t>main</w:t>
-      </w:r>
-      <w:proofErr w:type="spellEnd"/>
-      <w:r>
-        <w:rPr>
-          <w:rFonts w:ascii="Calibri" w:hAnsi="Calibri" w:cs="Calibri"/>
-          <w:i/>
-          <w:iCs/>
-          <w:sz w:val="28"/>
-          <w:szCs w:val="28"/>
-          <w:lang w:val="es-AR"/>
-        </w:rPr>
-        <w:t>) para integrar</w:t>
+        <w:t>7. Realizar un merge desde la rama secundaria hacia la rama principal (main) para integrar</w:t>
       </w:r>
       <w:r>
         <w:rPr>
@@ -3604,17 +2807,7 @@
           <w:sz w:val="22"/>
           <w:szCs w:val="22"/>
         </w:rPr>
-        <w:t>#</w:t>
-      </w:r>
-      <w:r>
-        <w:rPr>
-          <w:rFonts w:ascii="Lucida Console" w:hAnsi="Lucida Console"/>
-          <w:b/>
-          <w:bCs/>
-          <w:sz w:val="22"/>
-          <w:szCs w:val="22"/>
-        </w:rPr>
-        <w:t>git checkout main</w:t>
+        <w:t>#git checkout main</w:t>
       </w:r>
     </w:p>
     <w:p>
@@ -3686,17 +2879,7 @@
           <w:sz w:val="22"/>
           <w:szCs w:val="22"/>
         </w:rPr>
-        <w:t>#</w:t>
-      </w:r>
-      <w:r>
-        <w:rPr>
-          <w:rFonts w:ascii="Lucida Console" w:hAnsi="Lucida Console"/>
-          <w:b/>
-          <w:bCs/>
-          <w:sz w:val="22"/>
-          <w:szCs w:val="22"/>
-        </w:rPr>
-        <w:t>git pull origin main</w:t>
+        <w:t>#git pull origin main</w:t>
       </w:r>
     </w:p>
     <w:p>
@@ -3788,57 +2971,27 @@
           <w:sz w:val="22"/>
           <w:szCs w:val="22"/>
         </w:rPr>
-        <w:t>#</w:t>
-      </w:r>
-      <w:r>
-        <w:rPr>
-          <w:rFonts w:ascii="Lucida Console" w:hAnsi="Lucida Console"/>
-          <w:b/>
-          <w:bCs/>
-          <w:sz w:val="22"/>
-          <w:szCs w:val="22"/>
-        </w:rPr>
-        <w:t>git merge EIO_Rama1</w:t>
-      </w:r>
-    </w:p>
-    <w:p>
-      <w:pPr>
-        <w:spacing w:after="0"/>
-        <w:rPr>
-          <w:rFonts w:ascii="Lucida Console" w:hAnsi="Lucida Console"/>
-          <w:color w:val="0070C0"/>
-          <w:sz w:val="22"/>
-          <w:szCs w:val="22"/>
-        </w:rPr>
-      </w:pPr>
-      <w:r>
-        <w:rPr>
-          <w:rFonts w:ascii="Lucida Console" w:hAnsi="Lucida Console"/>
-          <w:color w:val="0070C0"/>
-          <w:sz w:val="22"/>
-          <w:szCs w:val="22"/>
-        </w:rPr>
-        <w:t>Updating e7439e</w:t>
-      </w:r>
-      <w:proofErr w:type="gramStart"/>
-      <w:r>
-        <w:rPr>
-          <w:rFonts w:ascii="Lucida Console" w:hAnsi="Lucida Console"/>
-          <w:color w:val="0070C0"/>
-          <w:sz w:val="22"/>
-          <w:szCs w:val="22"/>
-        </w:rPr>
-        <w:t>4..</w:t>
-      </w:r>
-      <w:proofErr w:type="gramEnd"/>
-      <w:r>
-        <w:rPr>
-          <w:rFonts w:ascii="Lucida Console" w:hAnsi="Lucida Console"/>
-          <w:color w:val="0070C0"/>
-          <w:sz w:val="22"/>
-          <w:szCs w:val="22"/>
-        </w:rPr>
-        <w:t>758a95c</w:t>
+        <w:t>#git merge EIO_Rama1</w:t>
+      </w:r>
+    </w:p>
+    <w:p>
+      <w:pPr>
+        <w:spacing w:after="0"/>
+        <w:rPr>
+          <w:rFonts w:ascii="Lucida Console" w:hAnsi="Lucida Console"/>
+          <w:color w:val="0070C0"/>
+          <w:sz w:val="22"/>
+          <w:szCs w:val="22"/>
+        </w:rPr>
+      </w:pPr>
+      <w:r>
+        <w:rPr>
+          <w:rFonts w:ascii="Lucida Console" w:hAnsi="Lucida Console"/>
+          <w:color w:val="0070C0"/>
+          <w:sz w:val="22"/>
+          <w:szCs w:val="22"/>
+        </w:rPr>
+        <w:t>Updating e7439e4..758a95c</w:t>
       </w:r>
     </w:p>
     <w:p>
@@ -3898,69 +3051,39 @@
           <w:sz w:val="22"/>
           <w:szCs w:val="22"/>
         </w:rPr>
-        <w:t xml:space="preserve"> 1 file changed, 1 </w:t>
-      </w:r>
-      <w:proofErr w:type="gramStart"/>
-      <w:r>
-        <w:rPr>
-          <w:rFonts w:ascii="Lucida Console" w:hAnsi="Lucida Console"/>
-          <w:color w:val="0070C0"/>
-          <w:sz w:val="22"/>
-          <w:szCs w:val="22"/>
-        </w:rPr>
-        <w:t>insertion(</w:t>
-      </w:r>
-      <w:proofErr w:type="gramEnd"/>
-      <w:r>
-        <w:rPr>
-          <w:rFonts w:ascii="Lucida Console" w:hAnsi="Lucida Console"/>
-          <w:color w:val="0070C0"/>
-          <w:sz w:val="22"/>
-          <w:szCs w:val="22"/>
-        </w:rPr>
-        <w:t>+)</w:t>
-      </w:r>
-    </w:p>
-    <w:p>
-      <w:pPr>
-        <w:spacing w:after="0"/>
-        <w:rPr>
-          <w:rFonts w:ascii="Lucida Console" w:hAnsi="Lucida Console"/>
-          <w:sz w:val="22"/>
-          <w:szCs w:val="22"/>
-        </w:rPr>
-      </w:pPr>
-    </w:p>
-    <w:p>
-      <w:pPr>
-        <w:spacing w:after="0"/>
-        <w:rPr>
-          <w:rFonts w:ascii="Lucida Console" w:hAnsi="Lucida Console"/>
-          <w:b/>
-          <w:bCs/>
-          <w:sz w:val="22"/>
-          <w:szCs w:val="22"/>
-        </w:rPr>
-      </w:pPr>
-      <w:r>
-        <w:rPr>
-          <w:rFonts w:ascii="Lucida Console" w:hAnsi="Lucida Console"/>
-          <w:b/>
-          <w:bCs/>
-          <w:sz w:val="22"/>
-          <w:szCs w:val="22"/>
-        </w:rPr>
-        <w:t>#</w:t>
-      </w:r>
-      <w:r>
-        <w:rPr>
-          <w:rFonts w:ascii="Lucida Console" w:hAnsi="Lucida Console"/>
-          <w:b/>
-          <w:bCs/>
-          <w:sz w:val="22"/>
-          <w:szCs w:val="22"/>
-        </w:rPr>
-        <w:t>git push origin main</w:t>
+        <w:t xml:space="preserve"> 1 file changed, 1 insertion(+)</w:t>
+      </w:r>
+    </w:p>
+    <w:p>
+      <w:pPr>
+        <w:spacing w:after="0"/>
+        <w:rPr>
+          <w:rFonts w:ascii="Lucida Console" w:hAnsi="Lucida Console"/>
+          <w:sz w:val="22"/>
+          <w:szCs w:val="22"/>
+        </w:rPr>
+      </w:pPr>
+    </w:p>
+    <w:p>
+      <w:pPr>
+        <w:spacing w:after="0"/>
+        <w:rPr>
+          <w:rFonts w:ascii="Lucida Console" w:hAnsi="Lucida Console"/>
+          <w:b/>
+          <w:bCs/>
+          <w:sz w:val="22"/>
+          <w:szCs w:val="22"/>
+        </w:rPr>
+      </w:pPr>
+      <w:r>
+        <w:rPr>
+          <w:rFonts w:ascii="Lucida Console" w:hAnsi="Lucida Console"/>
+          <w:b/>
+          <w:bCs/>
+          <w:sz w:val="22"/>
+          <w:szCs w:val="22"/>
+        </w:rPr>
+        <w:t>#git push origin main</w:t>
       </w:r>
     </w:p>
     <w:p>
@@ -4020,47 +3143,7 @@
           <w:sz w:val="22"/>
           <w:szCs w:val="22"/>
         </w:rPr>
-        <w:t xml:space="preserve">   e7439e</w:t>
-      </w:r>
-      <w:proofErr w:type="gramStart"/>
-      <w:r>
-        <w:rPr>
-          <w:rFonts w:ascii="Lucida Console" w:hAnsi="Lucida Console"/>
-          <w:color w:val="0070C0"/>
-          <w:sz w:val="22"/>
-          <w:szCs w:val="22"/>
-        </w:rPr>
-        <w:t>4..</w:t>
-      </w:r>
-      <w:proofErr w:type="gramEnd"/>
-      <w:r>
-        <w:rPr>
-          <w:rFonts w:ascii="Lucida Console" w:hAnsi="Lucida Console"/>
-          <w:color w:val="0070C0"/>
-          <w:sz w:val="22"/>
-          <w:szCs w:val="22"/>
-        </w:rPr>
-        <w:t>758a95</w:t>
-      </w:r>
-      <w:proofErr w:type="gramStart"/>
-      <w:r>
-        <w:rPr>
-          <w:rFonts w:ascii="Lucida Console" w:hAnsi="Lucida Console"/>
-          <w:color w:val="0070C0"/>
-          <w:sz w:val="22"/>
-          <w:szCs w:val="22"/>
-        </w:rPr>
-        <w:t>c  main</w:t>
-      </w:r>
-      <w:proofErr w:type="gramEnd"/>
-      <w:r>
-        <w:rPr>
-          <w:rFonts w:ascii="Lucida Console" w:hAnsi="Lucida Console"/>
-          <w:color w:val="0070C0"/>
-          <w:sz w:val="22"/>
-          <w:szCs w:val="22"/>
-        </w:rPr>
-        <w:t xml:space="preserve"> -&gt; main</w:t>
+        <w:t xml:space="preserve">   e7439e4..758a95c  main -&gt; main</w:t>
       </w:r>
     </w:p>
     <w:p>
@@ -4121,242 +3204,64 @@
           <w:szCs w:val="28"/>
           <w:lang w:val="es-AR"/>
         </w:rPr>
-        <w:t xml:space="preserve">8. Consultar el historial de </w:t>
-      </w:r>
-      <w:proofErr w:type="spellStart"/>
-      <w:r>
-        <w:rPr>
-          <w:rFonts w:ascii="Calibri" w:hAnsi="Calibri" w:cs="Calibri"/>
-          <w:i/>
-          <w:iCs/>
-          <w:sz w:val="28"/>
-          <w:szCs w:val="28"/>
-          <w:lang w:val="es-AR"/>
-        </w:rPr>
-        <w:t>commits</w:t>
-      </w:r>
-      <w:proofErr w:type="spellEnd"/>
-      <w:r>
-        <w:rPr>
-          <w:rFonts w:ascii="Calibri" w:hAnsi="Calibri" w:cs="Calibri"/>
-          <w:i/>
-          <w:iCs/>
-          <w:sz w:val="28"/>
-          <w:szCs w:val="28"/>
-          <w:lang w:val="es-AR"/>
-        </w:rPr>
-        <w:t xml:space="preserve"> y verificar la correcta fusión de ramas.</w:t>
-      </w:r>
-    </w:p>
-    <w:p>
-      <w:pPr>
-        <w:spacing w:after="0" w:line="240" w:lineRule="auto"/>
-        <w:jc w:val="both"/>
-        <w:rPr>
-          <w:rFonts w:ascii="Calibri" w:hAnsi="Calibri" w:cs="Calibri"/>
-          <w:sz w:val="28"/>
-          <w:szCs w:val="28"/>
-          <w:lang w:val="es-AR"/>
-        </w:rPr>
-      </w:pPr>
-    </w:p>
-    <w:p>
-      <w:pPr>
-        <w:spacing w:after="0"/>
-        <w:rPr>
-          <w:rFonts w:ascii="Lucida Console" w:hAnsi="Lucida Console"/>
-          <w:b/>
-          <w:bCs/>
-          <w:sz w:val="22"/>
-          <w:szCs w:val="22"/>
-        </w:rPr>
-      </w:pPr>
-      <w:r>
-        <w:rPr>
-          <w:rFonts w:ascii="Lucida Console" w:hAnsi="Lucida Console"/>
-          <w:b/>
-          <w:bCs/>
-          <w:sz w:val="22"/>
-          <w:szCs w:val="22"/>
-        </w:rPr>
-        <w:t>#</w:t>
-      </w:r>
-      <w:r>
-        <w:rPr>
-          <w:rFonts w:ascii="Lucida Console" w:hAnsi="Lucida Console"/>
-          <w:b/>
-          <w:bCs/>
-          <w:sz w:val="22"/>
-          <w:szCs w:val="22"/>
-        </w:rPr>
-        <w:t>git log --</w:t>
-      </w:r>
-      <w:proofErr w:type="spellStart"/>
-      <w:r>
-        <w:rPr>
-          <w:rFonts w:ascii="Lucida Console" w:hAnsi="Lucida Console"/>
-          <w:b/>
-          <w:bCs/>
-          <w:sz w:val="22"/>
-          <w:szCs w:val="22"/>
-        </w:rPr>
-        <w:t>oneline</w:t>
-      </w:r>
-      <w:proofErr w:type="spellEnd"/>
-      <w:r>
-        <w:rPr>
-          <w:rFonts w:ascii="Lucida Console" w:hAnsi="Lucida Console"/>
-          <w:b/>
-          <w:bCs/>
-          <w:sz w:val="22"/>
-          <w:szCs w:val="22"/>
-        </w:rPr>
-        <w:t xml:space="preserve"> --graph --decorate --all</w:t>
-      </w:r>
-    </w:p>
-    <w:p>
-      <w:pPr>
-        <w:spacing w:after="0"/>
-        <w:rPr>
-          <w:rFonts w:ascii="Lucida Console" w:hAnsi="Lucida Console"/>
-          <w:color w:val="0070C0"/>
-          <w:sz w:val="22"/>
-          <w:szCs w:val="22"/>
-          <w:lang w:val="es-AR"/>
-        </w:rPr>
-      </w:pPr>
-      <w:r>
-        <w:rPr>
-          <w:rFonts w:ascii="Lucida Console" w:hAnsi="Lucida Console"/>
-          <w:color w:val="0070C0"/>
-          <w:sz w:val="22"/>
-          <w:szCs w:val="22"/>
-          <w:lang w:val="es-AR"/>
-        </w:rPr>
-        <w:t xml:space="preserve">* 758a95c (HEAD -&gt; </w:t>
-      </w:r>
-      <w:proofErr w:type="spellStart"/>
-      <w:r>
-        <w:rPr>
-          <w:rFonts w:ascii="Lucida Console" w:hAnsi="Lucida Console"/>
-          <w:color w:val="0070C0"/>
-          <w:sz w:val="22"/>
-          <w:szCs w:val="22"/>
-          <w:lang w:val="es-AR"/>
-        </w:rPr>
-        <w:t>main</w:t>
-      </w:r>
-      <w:proofErr w:type="spellEnd"/>
-      <w:r>
-        <w:rPr>
-          <w:rFonts w:ascii="Lucida Console" w:hAnsi="Lucida Console"/>
-          <w:color w:val="0070C0"/>
-          <w:sz w:val="22"/>
-          <w:szCs w:val="22"/>
-          <w:lang w:val="es-AR"/>
-        </w:rPr>
-        <w:t xml:space="preserve">, </w:t>
-      </w:r>
-      <w:proofErr w:type="spellStart"/>
-      <w:r>
-        <w:rPr>
-          <w:rFonts w:ascii="Lucida Console" w:hAnsi="Lucida Console"/>
-          <w:color w:val="0070C0"/>
-          <w:sz w:val="22"/>
-          <w:szCs w:val="22"/>
-          <w:lang w:val="es-AR"/>
-        </w:rPr>
-        <w:t>origin</w:t>
-      </w:r>
-      <w:proofErr w:type="spellEnd"/>
-      <w:r>
-        <w:rPr>
-          <w:rFonts w:ascii="Lucida Console" w:hAnsi="Lucida Console"/>
-          <w:color w:val="0070C0"/>
-          <w:sz w:val="22"/>
-          <w:szCs w:val="22"/>
-          <w:lang w:val="es-AR"/>
-        </w:rPr>
-        <w:t>/</w:t>
-      </w:r>
-      <w:proofErr w:type="spellStart"/>
-      <w:r>
-        <w:rPr>
-          <w:rFonts w:ascii="Lucida Console" w:hAnsi="Lucida Console"/>
-          <w:color w:val="0070C0"/>
-          <w:sz w:val="22"/>
-          <w:szCs w:val="22"/>
-          <w:lang w:val="es-AR"/>
-        </w:rPr>
-        <w:t>main</w:t>
-      </w:r>
-      <w:proofErr w:type="spellEnd"/>
-      <w:r>
-        <w:rPr>
-          <w:rFonts w:ascii="Lucida Console" w:hAnsi="Lucida Console"/>
-          <w:color w:val="0070C0"/>
-          <w:sz w:val="22"/>
-          <w:szCs w:val="22"/>
-          <w:lang w:val="es-AR"/>
-        </w:rPr>
-        <w:t xml:space="preserve">, </w:t>
-      </w:r>
-      <w:proofErr w:type="spellStart"/>
-      <w:r>
-        <w:rPr>
-          <w:rFonts w:ascii="Lucida Console" w:hAnsi="Lucida Console"/>
-          <w:color w:val="0070C0"/>
-          <w:sz w:val="22"/>
-          <w:szCs w:val="22"/>
-          <w:lang w:val="es-AR"/>
-        </w:rPr>
-        <w:t>origin</w:t>
-      </w:r>
-      <w:proofErr w:type="spellEnd"/>
-      <w:r>
-        <w:rPr>
-          <w:rFonts w:ascii="Lucida Console" w:hAnsi="Lucida Console"/>
-          <w:color w:val="0070C0"/>
-          <w:sz w:val="22"/>
-          <w:szCs w:val="22"/>
-          <w:lang w:val="es-AR"/>
-        </w:rPr>
-        <w:t xml:space="preserve">/EIO_Rama1, EIO_Rama1) </w:t>
-      </w:r>
-      <w:proofErr w:type="spellStart"/>
-      <w:r>
-        <w:rPr>
-          <w:rFonts w:ascii="Lucida Console" w:hAnsi="Lucida Console"/>
-          <w:color w:val="0070C0"/>
-          <w:sz w:val="22"/>
-          <w:szCs w:val="22"/>
-          <w:lang w:val="es-AR"/>
-        </w:rPr>
-        <w:t>Update</w:t>
-      </w:r>
-      <w:proofErr w:type="spellEnd"/>
-      <w:r>
-        <w:rPr>
-          <w:rFonts w:ascii="Lucida Console" w:hAnsi="Lucida Console"/>
-          <w:color w:val="0070C0"/>
-          <w:sz w:val="22"/>
-          <w:szCs w:val="22"/>
-          <w:lang w:val="es-AR"/>
-        </w:rPr>
-        <w:t xml:space="preserve"> 001: Se agrega el </w:t>
-      </w:r>
-      <w:proofErr w:type="gramStart"/>
-      <w:r>
-        <w:rPr>
-          <w:rFonts w:ascii="Lucida Console" w:hAnsi="Lucida Console"/>
-          <w:color w:val="0070C0"/>
-          <w:sz w:val="22"/>
-          <w:szCs w:val="22"/>
-          <w:lang w:val="es-AR"/>
-        </w:rPr>
-        <w:t>saludo de despedida</w:t>
-      </w:r>
-      <w:proofErr w:type="gramEnd"/>
+        <w:t>8. Consultar el historial de commits y verificar la correcta fusión de ramas.</w:t>
+      </w:r>
+    </w:p>
+    <w:p>
+      <w:pPr>
+        <w:spacing w:after="0" w:line="240" w:lineRule="auto"/>
+        <w:jc w:val="both"/>
+        <w:rPr>
+          <w:rFonts w:ascii="Calibri" w:hAnsi="Calibri" w:cs="Calibri"/>
+          <w:sz w:val="28"/>
+          <w:szCs w:val="28"/>
+          <w:lang w:val="es-AR"/>
+        </w:rPr>
+      </w:pPr>
+    </w:p>
+    <w:p>
+      <w:pPr>
+        <w:spacing w:after="0"/>
+        <w:rPr>
+          <w:rFonts w:ascii="Lucida Console" w:hAnsi="Lucida Console"/>
+          <w:b/>
+          <w:bCs/>
+          <w:sz w:val="22"/>
+          <w:szCs w:val="22"/>
+        </w:rPr>
+      </w:pPr>
+      <w:r>
+        <w:rPr>
+          <w:rFonts w:ascii="Lucida Console" w:hAnsi="Lucida Console"/>
+          <w:b/>
+          <w:bCs/>
+          <w:sz w:val="22"/>
+          <w:szCs w:val="22"/>
+        </w:rPr>
+        <w:t>#git log --oneline --graph --decorate --all</w:t>
+      </w:r>
+    </w:p>
+    <w:p>
+      <w:pPr>
+        <w:spacing w:after="0"/>
+        <w:rPr>
+          <w:rFonts w:ascii="Lucida Console" w:hAnsi="Lucida Console"/>
+          <w:color w:val="0070C0"/>
+          <w:sz w:val="22"/>
+          <w:szCs w:val="22"/>
+          <w:lang w:val="es-AR"/>
+        </w:rPr>
+      </w:pPr>
+      <w:r>
+        <w:rPr>
+          <w:rFonts w:ascii="Lucida Console" w:hAnsi="Lucida Console"/>
+          <w:color w:val="0070C0"/>
+          <w:sz w:val="22"/>
+          <w:szCs w:val="22"/>
+          <w:lang w:val="es-AR"/>
+        </w:rPr>
+        <w:t>* 758a95c (HEAD -&gt; main, origin/main, origin/EIO_Rama1, EIO_Rama1) Update 001: Se agrega el saludo de despedida</w:t>
+      </w:r>
     </w:p>
     <w:p>
       <w:pPr>
@@ -4399,29 +3304,7 @@
           <w:szCs w:val="22"/>
           <w:lang w:val="es-AR"/>
         </w:rPr>
-        <w:t xml:space="preserve">C:\Users\eocampo\Documents\TUP\MetodologiaDeSistemas_1\TUP_MS1_TPGitHub&gt;git </w:t>
-      </w:r>
-      <w:proofErr w:type="spellStart"/>
-      <w:r>
-        <w:rPr>
-          <w:rFonts w:ascii="Lucida Console" w:hAnsi="Lucida Console"/>
-          <w:color w:val="0070C0"/>
-          <w:sz w:val="22"/>
-          <w:szCs w:val="22"/>
-          <w:lang w:val="es-AR"/>
-        </w:rPr>
-        <w:t>branch</w:t>
-      </w:r>
-      <w:proofErr w:type="spellEnd"/>
-      <w:r>
-        <w:rPr>
-          <w:rFonts w:ascii="Lucida Console" w:hAnsi="Lucida Console"/>
-          <w:color w:val="0070C0"/>
-          <w:sz w:val="22"/>
-          <w:szCs w:val="22"/>
-          <w:lang w:val="es-AR"/>
-        </w:rPr>
-        <w:t xml:space="preserve"> -a</w:t>
+        <w:t>C:\Users\eocampo\Documents\TUP\MetodologiaDeSistemas_1\TUP_MS1_TPGitHub&gt;git branch -a</w:t>
       </w:r>
     </w:p>
     <w:p>
@@ -4465,120 +3348,52 @@
           <w:szCs w:val="22"/>
           <w:lang w:val="es-AR"/>
         </w:rPr>
-        <w:t xml:space="preserve">* </w:t>
-      </w:r>
-      <w:proofErr w:type="spellStart"/>
-      <w:r>
-        <w:rPr>
-          <w:rFonts w:ascii="Lucida Console" w:hAnsi="Lucida Console"/>
-          <w:color w:val="0070C0"/>
-          <w:sz w:val="22"/>
-          <w:szCs w:val="22"/>
-          <w:lang w:val="es-AR"/>
-        </w:rPr>
-        <w:t>main</w:t>
-      </w:r>
-      <w:proofErr w:type="spellEnd"/>
-    </w:p>
-    <w:p>
-      <w:pPr>
-        <w:spacing w:after="0"/>
-        <w:rPr>
-          <w:rFonts w:ascii="Lucida Console" w:hAnsi="Lucida Console"/>
-          <w:color w:val="0070C0"/>
-          <w:sz w:val="22"/>
-          <w:szCs w:val="22"/>
-          <w:lang w:val="es-AR"/>
-        </w:rPr>
-      </w:pPr>
-      <w:r>
-        <w:rPr>
-          <w:rFonts w:ascii="Lucida Console" w:hAnsi="Lucida Console"/>
-          <w:color w:val="0070C0"/>
-          <w:sz w:val="22"/>
-          <w:szCs w:val="22"/>
-          <w:lang w:val="es-AR"/>
-        </w:rPr>
-        <w:t xml:space="preserve">  remotes/</w:t>
-      </w:r>
-      <w:proofErr w:type="spellStart"/>
-      <w:r>
-        <w:rPr>
-          <w:rFonts w:ascii="Lucida Console" w:hAnsi="Lucida Console"/>
-          <w:color w:val="0070C0"/>
-          <w:sz w:val="22"/>
-          <w:szCs w:val="22"/>
-          <w:lang w:val="es-AR"/>
-        </w:rPr>
-        <w:t>origin</w:t>
-      </w:r>
-      <w:proofErr w:type="spellEnd"/>
-      <w:r>
-        <w:rPr>
-          <w:rFonts w:ascii="Lucida Console" w:hAnsi="Lucida Console"/>
-          <w:color w:val="0070C0"/>
-          <w:sz w:val="22"/>
-          <w:szCs w:val="22"/>
-          <w:lang w:val="es-AR"/>
-        </w:rPr>
-        <w:t>/EIO_Rama1</w:t>
-      </w:r>
-    </w:p>
-    <w:p>
-      <w:pPr>
-        <w:spacing w:after="0"/>
-        <w:rPr>
-          <w:rFonts w:ascii="Lucida Console" w:hAnsi="Lucida Console"/>
-          <w:color w:val="0070C0"/>
-          <w:sz w:val="22"/>
-          <w:szCs w:val="22"/>
-          <w:lang w:val="es-AR"/>
-        </w:rPr>
-      </w:pPr>
-      <w:r>
-        <w:rPr>
-          <w:rFonts w:ascii="Lucida Console" w:hAnsi="Lucida Console"/>
-          <w:color w:val="0070C0"/>
-          <w:sz w:val="22"/>
-          <w:szCs w:val="22"/>
-          <w:lang w:val="es-AR"/>
-        </w:rPr>
-        <w:t xml:space="preserve">  remotes/</w:t>
-      </w:r>
-      <w:proofErr w:type="spellStart"/>
-      <w:r>
-        <w:rPr>
-          <w:rFonts w:ascii="Lucida Console" w:hAnsi="Lucida Console"/>
-          <w:color w:val="0070C0"/>
-          <w:sz w:val="22"/>
-          <w:szCs w:val="22"/>
-          <w:lang w:val="es-AR"/>
-        </w:rPr>
-        <w:t>origin</w:t>
-      </w:r>
-      <w:proofErr w:type="spellEnd"/>
-      <w:r>
-        <w:rPr>
-          <w:rFonts w:ascii="Lucida Console" w:hAnsi="Lucida Console"/>
-          <w:color w:val="0070C0"/>
-          <w:sz w:val="22"/>
-          <w:szCs w:val="22"/>
-          <w:lang w:val="es-AR"/>
-        </w:rPr>
-        <w:t>/</w:t>
-      </w:r>
-      <w:proofErr w:type="spellStart"/>
-      <w:r>
-        <w:rPr>
-          <w:rFonts w:ascii="Lucida Console" w:hAnsi="Lucida Console"/>
-          <w:color w:val="0070C0"/>
-          <w:sz w:val="22"/>
-          <w:szCs w:val="22"/>
-          <w:lang w:val="es-AR"/>
-        </w:rPr>
-        <w:t>main</w:t>
-      </w:r>
-      <w:proofErr w:type="spellEnd"/>
+        <w:t>* main</w:t>
+      </w:r>
+    </w:p>
+    <w:p>
+      <w:pPr>
+        <w:spacing w:after="0"/>
+        <w:rPr>
+          <w:rFonts w:ascii="Lucida Console" w:hAnsi="Lucida Console"/>
+          <w:color w:val="0070C0"/>
+          <w:sz w:val="22"/>
+          <w:szCs w:val="22"/>
+          <w:lang w:val="es-AR"/>
+        </w:rPr>
+      </w:pPr>
+      <w:r>
+        <w:rPr>
+          <w:rFonts w:ascii="Lucida Console" w:hAnsi="Lucida Console"/>
+          <w:color w:val="0070C0"/>
+          <w:sz w:val="22"/>
+          <w:szCs w:val="22"/>
+          <w:lang w:val="es-AR"/>
+        </w:rPr>
+        <w:t xml:space="preserve">  remotes/origin/EIO_Rama1</w:t>
+      </w:r>
+    </w:p>
+    <w:p>
+      <w:pPr>
+        <w:spacing w:after="0"/>
+        <w:rPr>
+          <w:rFonts w:ascii="Lucida Console" w:hAnsi="Lucida Console"/>
+          <w:color w:val="0070C0"/>
+          <w:sz w:val="22"/>
+          <w:szCs w:val="22"/>
+          <w:lang w:val="es-AR"/>
+        </w:rPr>
+      </w:pPr>
+      <w:r>
+        <w:rPr>
+          <w:rFonts w:ascii="Lucida Console" w:hAnsi="Lucida Console"/>
+          <w:color w:val="0070C0"/>
+          <w:sz w:val="22"/>
+          <w:szCs w:val="22"/>
+          <w:lang w:val="es-AR"/>
+        </w:rPr>
+        <w:t xml:space="preserve">  remotes/origin/main</w:t>
+      </w:r>
     </w:p>
     <w:p>
       <w:pPr>
@@ -5274,91 +4089,24 @@
           <w:rFonts w:ascii="Calibri" w:hAnsi="Calibri" w:cs="Calibri"/>
           <w:lang w:val="es-AR"/>
         </w:rPr>
-        <w:t>Durante el trabajo práctico</w:t>
-      </w:r>
-      <w:r>
-        <w:rPr>
-          <w:rFonts w:ascii="Calibri" w:hAnsi="Calibri" w:cs="Calibri"/>
-          <w:lang w:val="es-AR"/>
-        </w:rPr>
-        <w:t xml:space="preserve">, y en experiencias complementarias en otras cátedras, </w:t>
-      </w:r>
-      <w:r>
-        <w:rPr>
-          <w:rFonts w:ascii="Calibri" w:hAnsi="Calibri" w:cs="Calibri"/>
-          <w:lang w:val="es-AR"/>
-        </w:rPr>
-        <w:t xml:space="preserve">pudimos comprobar las diferencias entre trabajar directamente en la rama </w:t>
-      </w:r>
-      <w:proofErr w:type="spellStart"/>
-      <w:r>
-        <w:rPr>
-          <w:rFonts w:ascii="Calibri" w:hAnsi="Calibri" w:cs="Calibri"/>
-          <w:lang w:val="es-AR"/>
-        </w:rPr>
-        <w:t>main</w:t>
-      </w:r>
-      <w:proofErr w:type="spellEnd"/>
-      <w:r>
-        <w:rPr>
-          <w:rFonts w:ascii="Calibri" w:hAnsi="Calibri" w:cs="Calibri"/>
-          <w:lang w:val="es-AR"/>
-        </w:rPr>
-        <w:t xml:space="preserve"> y hacerlo en una rama separada. </w:t>
-      </w:r>
-    </w:p>
-    <w:p>
-      <w:pPr>
-        <w:spacing w:after="0" w:line="240" w:lineRule="auto"/>
-        <w:jc w:val="both"/>
-        <w:rPr>
-          <w:rFonts w:ascii="Calibri" w:hAnsi="Calibri" w:cs="Calibri"/>
-          <w:lang w:val="es-AR"/>
-        </w:rPr>
-      </w:pPr>
-      <w:r>
-        <w:rPr>
-          <w:rFonts w:ascii="Calibri" w:hAnsi="Calibri" w:cs="Calibri"/>
-          <w:lang w:val="es-AR"/>
-        </w:rPr>
-        <w:t xml:space="preserve">Al modificar el código en </w:t>
-      </w:r>
-      <w:proofErr w:type="spellStart"/>
-      <w:r>
-        <w:rPr>
-          <w:rFonts w:ascii="Calibri" w:hAnsi="Calibri" w:cs="Calibri"/>
-          <w:lang w:val="es-AR"/>
-        </w:rPr>
-        <w:t>main</w:t>
-      </w:r>
-      <w:proofErr w:type="spellEnd"/>
-      <w:r>
-        <w:rPr>
-          <w:rFonts w:ascii="Calibri" w:hAnsi="Calibri" w:cs="Calibri"/>
-          <w:lang w:val="es-AR"/>
-        </w:rPr>
-        <w:t>, cualquier error impact</w:t>
-      </w:r>
-      <w:r>
-        <w:rPr>
-          <w:rFonts w:ascii="Calibri" w:hAnsi="Calibri" w:cs="Calibri"/>
-          <w:lang w:val="es-AR"/>
-        </w:rPr>
-        <w:t xml:space="preserve">a </w:t>
-      </w:r>
-      <w:r>
-        <w:rPr>
-          <w:rFonts w:ascii="Calibri" w:hAnsi="Calibri" w:cs="Calibri"/>
-          <w:lang w:val="es-AR"/>
-        </w:rPr>
-        <w:t xml:space="preserve">de inmediato en la versión principal del proyecto, lo que puede comprometer la estabilidad y dificultar la colaboración. En cambio, el uso de </w:t>
-      </w:r>
-      <w:r>
-        <w:rPr>
-          <w:rFonts w:ascii="Calibri" w:hAnsi="Calibri" w:cs="Calibri"/>
-          <w:lang w:val="es-AR"/>
-        </w:rPr>
-        <w:t>ramas</w:t>
+        <w:t xml:space="preserve">Durante el trabajo práctico, y en experiencias complementarias en otras cátedras, pudimos comprobar las diferencias entre trabajar directamente en la rama main y hacerlo en una rama separada. </w:t>
+      </w:r>
+    </w:p>
+    <w:p>
+      <w:pPr>
+        <w:spacing w:after="0" w:line="240" w:lineRule="auto"/>
+        <w:jc w:val="both"/>
+        <w:rPr>
+          <w:rFonts w:ascii="Calibri" w:hAnsi="Calibri" w:cs="Calibri"/>
+          <w:lang w:val="es-AR"/>
+        </w:rPr>
+      </w:pPr>
+      <w:r>
+        <w:rPr>
+          <w:rFonts w:ascii="Calibri" w:hAnsi="Calibri" w:cs="Calibri"/>
+          <w:lang w:val="es-AR"/>
+        </w:rPr>
+        <w:t>Al modificar el código en main, cualquier error impacta de inmediato en la versión principal del proyecto, lo que puede comprometer la estabilidad y dificultar la colaboración. En cambio, el uso de ramas</w:t>
       </w:r>
       <w:r>
         <w:rPr>
@@ -6282,6 +5030,7 @@
   <w:style w:type="character" w:default="1" w:styleId="DefaultParagraphFont">
     <w:name w:val="Default Paragraph Font"/>
     <w:uiPriority w:val="1"/>
+    <w:semiHidden/>
     <w:unhideWhenUsed/>
   </w:style>
   <w:style w:type="table" w:default="1" w:styleId="TableNormal">

</xml_diff>